<commit_message>
moved all the screenshots to a directory called img for clarity
</commit_message>
<xml_diff>
--- a/ProblemsforTSM[2]-Sunitha_Ramakrishnan.docx
+++ b/ProblemsforTSM[2]-Sunitha_Ramakrishnan.docx
@@ -158,21 +158,7 @@
           <w:rPr>
             <w:highlight w:val="white"/>
           </w:rPr>
-          <w:t xml:space="preserve">Stella </w:t>
-        </w:r>
-        <w:proofErr w:type="spellStart"/>
-        <w:r>
-          <w:rPr>
-            <w:highlight w:val="white"/>
-          </w:rPr>
-          <w:t>Sarang</w:t>
-        </w:r>
-        <w:proofErr w:type="spellEnd"/>
-        <w:r>
-          <w:rPr>
-            <w:highlight w:val="white"/>
-          </w:rPr>
-          <w:t xml:space="preserve"> Abhyankar, MD</w:t>
+          <w:t>Stella Sarang Abhyankar, MD</w:t>
         </w:r>
       </w:hyperlink>
     </w:p>
@@ -405,21 +391,7 @@
         <w:rPr>
           <w:i/>
         </w:rPr>
-        <w:t xml:space="preserve">Research done with the data before scraping the data from the above </w:t>
-      </w:r>
-      <w:proofErr w:type="spellStart"/>
-      <w:r>
-        <w:rPr>
-          <w:i/>
-        </w:rPr>
-        <w:t>url</w:t>
-      </w:r>
-      <w:proofErr w:type="spellEnd"/>
-      <w:r>
-        <w:rPr>
-          <w:i/>
-        </w:rPr>
-        <w:t xml:space="preserve"> given.</w:t>
+        <w:t>Research done with the data before scraping the data from the above url given.</w:t>
       </w:r>
     </w:p>
     <w:p>
@@ -459,66 +431,20 @@
         <w:rPr>
           <w:i/>
         </w:rPr>
-        <w:t xml:space="preserve">These are </w:t>
-      </w:r>
-      <w:proofErr w:type="gramStart"/>
-      <w:r>
-        <w:rPr>
-          <w:i/>
-        </w:rPr>
-        <w:t>all  the</w:t>
-      </w:r>
-      <w:proofErr w:type="gramEnd"/>
-      <w:r>
-        <w:rPr>
-          <w:i/>
-        </w:rPr>
-        <w:t xml:space="preserve"> </w:t>
-      </w:r>
-      <w:proofErr w:type="spellStart"/>
-      <w:r>
-        <w:rPr>
-          <w:i/>
-        </w:rPr>
-        <w:t>api’s</w:t>
-      </w:r>
-      <w:proofErr w:type="spellEnd"/>
-      <w:r>
-        <w:rPr>
-          <w:i/>
-        </w:rPr>
-        <w:t xml:space="preserve"> used  for searching doctors:</w:t>
-      </w:r>
-    </w:p>
-    <w:p>
-      <w:pPr>
-        <w:rPr>
-          <w:i/>
-        </w:rPr>
-      </w:pPr>
-      <w:r>
-        <w:rPr>
-          <w:i/>
-        </w:rPr>
-        <w:t>(</w:t>
-      </w:r>
-      <w:r>
-        <w:rPr>
-          <w:i/>
-        </w:rPr>
-        <w:t>Had challenges as could not find all the data needed, but only some of them could find</w:t>
-      </w:r>
-      <w:r>
-        <w:rPr>
-          <w:i/>
-        </w:rPr>
-        <w:t>)</w:t>
-      </w:r>
-      <w:r>
-        <w:rPr>
-          <w:i/>
-        </w:rPr>
-        <w:t>.</w:t>
+        <w:t>These are all  the api’s used  for searching doctors:</w:t>
+      </w:r>
+    </w:p>
+    <w:p>
+      <w:pPr>
+        <w:rPr>
+          <w:i/>
+        </w:rPr>
+      </w:pPr>
+      <w:r>
+        <w:rPr>
+          <w:i/>
+        </w:rPr>
+        <w:t>(Had challenges as could not find all the data needed, but only some of them could find).</w:t>
       </w:r>
     </w:p>
     <w:p>
@@ -561,47 +487,15 @@
         </w:rPr>
         <w:t xml:space="preserve"> </w:t>
       </w:r>
-      <w:r>
-        <w:rPr>
-          <w:rFonts w:ascii="AppleSystemUIFont" w:eastAsia="Arial" w:hAnsi="AppleSystemUIFont" w:cs="Arial"/>
-          <w:color w:val="000000"/>
-        </w:rPr>
-        <w:fldChar w:fldCharType="begin"/>
-      </w:r>
-      <w:r>
-        <w:rPr>
-          <w:rFonts w:ascii="AppleSystemUIFont" w:eastAsia="Arial" w:hAnsi="AppleSystemUIFont" w:cs="Arial"/>
-          <w:color w:val="000000"/>
-        </w:rPr>
-        <w:instrText>HYPERLINK "https://developer.betterdoctor.com/"</w:instrText>
-      </w:r>
-      <w:r>
-        <w:rPr>
-          <w:rFonts w:ascii="AppleSystemUIFont" w:eastAsia="Arial" w:hAnsi="AppleSystemUIFont" w:cs="Arial"/>
-          <w:color w:val="000000"/>
-        </w:rPr>
-      </w:r>
-      <w:r>
-        <w:rPr>
-          <w:rFonts w:ascii="AppleSystemUIFont" w:eastAsia="Arial" w:hAnsi="AppleSystemUIFont" w:cs="Arial"/>
-          <w:color w:val="000000"/>
-        </w:rPr>
-        <w:fldChar w:fldCharType="separate"/>
-      </w:r>
-      <w:r>
-        <w:rPr>
-          <w:rFonts w:ascii="AppleSystemUIFont" w:eastAsia="Arial" w:hAnsi="AppleSystemUIFont" w:cs="AppleSystemUIFont"/>
-          <w:color w:val="DCA10D"/>
-        </w:rPr>
-        <w:t>https://developer.betterdoctor.com/</w:t>
-      </w:r>
-      <w:r>
-        <w:rPr>
-          <w:rFonts w:ascii="AppleSystemUIFont" w:eastAsia="Arial" w:hAnsi="AppleSystemUIFont" w:cs="Arial"/>
-          <w:color w:val="000000"/>
-        </w:rPr>
-        <w:fldChar w:fldCharType="end"/>
-      </w:r>
+      <w:hyperlink r:id="rId8" w:history="1">
+        <w:r>
+          <w:rPr>
+            <w:rFonts w:ascii="AppleSystemUIFont" w:eastAsia="Arial" w:hAnsi="AppleSystemUIFont" w:cs="AppleSystemUIFont"/>
+            <w:color w:val="DCA10D"/>
+          </w:rPr>
+          <w:t>https://developer.betterdoctor.com/</w:t>
+        </w:r>
+      </w:hyperlink>
     </w:p>
     <w:p>
       <w:pPr>
@@ -613,7 +507,7 @@
           <w:color w:val="353535"/>
         </w:rPr>
       </w:pPr>
-      <w:hyperlink r:id="rId8" w:history="1">
+      <w:hyperlink r:id="rId9" w:history="1">
         <w:r>
           <w:rPr>
             <w:rFonts w:ascii="AppleSystemUIFont" w:eastAsia="Arial" w:hAnsi="AppleSystemUIFont" w:cs="AppleSystemUIFont"/>
@@ -644,7 +538,7 @@
           <w:color w:val="353535"/>
         </w:rPr>
       </w:pPr>
-      <w:hyperlink r:id="rId9" w:history="1">
+      <w:hyperlink r:id="rId10" w:history="1">
         <w:r>
           <w:rPr>
             <w:rFonts w:ascii="AppleSystemUIFont" w:eastAsia="Arial" w:hAnsi="AppleSystemUIFont" w:cs="AppleSystemUIFont"/>
@@ -675,7 +569,7 @@
           <w:color w:val="353535"/>
         </w:rPr>
       </w:pPr>
-      <w:hyperlink r:id="rId10" w:history="1">
+      <w:hyperlink r:id="rId11" w:history="1">
         <w:r>
           <w:rPr>
             <w:rFonts w:ascii="AppleSystemUIFont" w:eastAsia="Arial" w:hAnsi="AppleSystemUIFont" w:cs="AppleSystemUIFont"/>
@@ -700,14 +594,7 @@
           <w:rFonts w:ascii="AppleSystemUIFont" w:eastAsia="Arial" w:hAnsi="AppleSystemUIFont" w:cs="AppleSystemUIFont"/>
           <w:color w:val="DCA10D"/>
         </w:rPr>
-        <w:t>t</w:t>
-      </w:r>
-      <w:r>
-        <w:rPr>
-          <w:rFonts w:ascii="AppleSystemUIFont" w:eastAsia="Arial" w:hAnsi="AppleSystemUIFont" w:cs="AppleSystemUIFont"/>
-          <w:color w:val="DCA10D"/>
-        </w:rPr>
-        <w:t>tps://developer.betterdoctor.com/</w:t>
+        <w:t>ttps://developer.betterdoctor.com/</w:t>
       </w:r>
     </w:p>
     <w:p>
@@ -731,7 +618,7 @@
           <w:color w:val="353535"/>
         </w:rPr>
       </w:pPr>
-      <w:hyperlink r:id="rId11" w:history="1">
+      <w:hyperlink r:id="rId12" w:history="1">
         <w:r>
           <w:rPr>
             <w:rFonts w:ascii="AppleSystemUIFont" w:eastAsia="Arial" w:hAnsi="AppleSystemUIFont" w:cs="AppleSystemUIFont"/>
@@ -762,7 +649,7 @@
           <w:color w:val="353535"/>
         </w:rPr>
       </w:pPr>
-      <w:hyperlink r:id="rId12" w:history="1">
+      <w:hyperlink r:id="rId13" w:history="1">
         <w:r>
           <w:rPr>
             <w:rFonts w:ascii="AppleSystemUIFont" w:eastAsia="Arial" w:hAnsi="AppleSystemUIFont" w:cs="AppleSystemUIFont"/>
@@ -793,7 +680,7 @@
           <w:color w:val="353535"/>
         </w:rPr>
       </w:pPr>
-      <w:hyperlink r:id="rId13" w:history="1">
+      <w:hyperlink r:id="rId14" w:history="1">
         <w:r>
           <w:rPr>
             <w:rFonts w:ascii="AppleSystemUIFont" w:eastAsia="Arial" w:hAnsi="AppleSystemUIFont" w:cs="AppleSystemUIFont"/>
@@ -844,48 +731,20 @@
           <w:sz w:val="18"/>
           <w:szCs w:val="18"/>
         </w:rPr>
-        <w:t xml:space="preserve">Implementation of the code on </w:t>
-      </w:r>
-      <w:proofErr w:type="spellStart"/>
-      <w:r>
-        <w:rPr>
-          <w:rFonts w:ascii="AppleSystemUIFont" w:eastAsia="Arial" w:hAnsi="AppleSystemUIFont" w:cs="AppleSystemUIFont"/>
-          <w:color w:val="353535"/>
-          <w:sz w:val="18"/>
-          <w:szCs w:val="18"/>
-        </w:rPr>
-        <w:t>Jupyter</w:t>
-      </w:r>
-      <w:proofErr w:type="spellEnd"/>
-      <w:r>
-        <w:rPr>
-          <w:rFonts w:ascii="AppleSystemUIFont" w:eastAsia="Arial" w:hAnsi="AppleSystemUIFont" w:cs="AppleSystemUIFont"/>
-          <w:color w:val="353535"/>
-          <w:sz w:val="18"/>
-          <w:szCs w:val="18"/>
-        </w:rPr>
-        <w:t xml:space="preserve"> notebook:</w:t>
-      </w:r>
-    </w:p>
-    <w:p>
-      <w:pPr>
-        <w:rPr>
-          <w:i/>
-        </w:rPr>
-      </w:pPr>
-      <w:proofErr w:type="gramStart"/>
-      <w:r>
-        <w:rPr>
-          <w:i/>
-        </w:rPr>
-        <w:t>!pip</w:t>
-      </w:r>
-      <w:proofErr w:type="gramEnd"/>
-      <w:r>
-        <w:rPr>
-          <w:i/>
-        </w:rPr>
-        <w:t xml:space="preserve"> install splinter</w:t>
+        <w:t>Implementation of the code on Jupyter notebook:</w:t>
+      </w:r>
+    </w:p>
+    <w:p>
+      <w:pPr>
+        <w:rPr>
+          <w:i/>
+        </w:rPr>
+      </w:pPr>
+      <w:r>
+        <w:rPr>
+          <w:i/>
+        </w:rPr>
+        <w:t>!pip install splinter</w:t>
       </w:r>
     </w:p>
     <w:p>
@@ -931,16 +790,8 @@
         <w:rPr>
           <w:i/>
         </w:rPr>
-        <w:t xml:space="preserve">from selenium import </w:t>
-      </w:r>
-      <w:proofErr w:type="spellStart"/>
-      <w:r>
-        <w:rPr>
-          <w:i/>
-        </w:rPr>
-        <w:t>webdriver</w:t>
-      </w:r>
-      <w:proofErr w:type="spellEnd"/>
+        <w:t>from selenium import webdriver</w:t>
+      </w:r>
     </w:p>
     <w:p>
       <w:pPr>
@@ -965,21 +816,7 @@
         <w:rPr>
           <w:i/>
         </w:rPr>
-        <w:t xml:space="preserve">from bs4 import </w:t>
-      </w:r>
-      <w:proofErr w:type="spellStart"/>
-      <w:r>
-        <w:rPr>
-          <w:i/>
-        </w:rPr>
-        <w:t>BeautifulSoup</w:t>
-      </w:r>
-      <w:proofErr w:type="spellEnd"/>
-      <w:r>
-        <w:rPr>
-          <w:i/>
-        </w:rPr>
-        <w:t xml:space="preserve">  </w:t>
+        <w:t xml:space="preserve">from bs4 import BeautifulSoup  </w:t>
       </w:r>
     </w:p>
     <w:p>
@@ -1005,58 +842,34 @@
         <w:rPr>
           <w:i/>
         </w:rPr>
-        <w:t xml:space="preserve">import </w:t>
-      </w:r>
-      <w:proofErr w:type="spellStart"/>
-      <w:r>
-        <w:rPr>
-          <w:i/>
-        </w:rPr>
-        <w:t>tweepy</w:t>
-      </w:r>
-      <w:proofErr w:type="spellEnd"/>
-    </w:p>
-    <w:p>
-      <w:pPr>
-        <w:rPr>
-          <w:i/>
-        </w:rPr>
-      </w:pPr>
-      <w:r>
-        <w:rPr>
-          <w:i/>
-        </w:rPr>
-        <w:t xml:space="preserve">import </w:t>
-      </w:r>
-      <w:proofErr w:type="spellStart"/>
-      <w:r>
-        <w:rPr>
-          <w:i/>
-        </w:rPr>
-        <w:t>yaml</w:t>
-      </w:r>
-      <w:proofErr w:type="spellEnd"/>
-    </w:p>
-    <w:p>
-      <w:pPr>
-        <w:rPr>
-          <w:i/>
-        </w:rPr>
-      </w:pPr>
-      <w:r>
-        <w:rPr>
-          <w:i/>
-        </w:rPr>
-        <w:t xml:space="preserve">import pandas as </w:t>
-      </w:r>
-      <w:proofErr w:type="spellStart"/>
-      <w:r>
-        <w:rPr>
-          <w:i/>
-        </w:rPr>
-        <w:t>pd</w:t>
-      </w:r>
-      <w:proofErr w:type="spellEnd"/>
+        <w:t>import tweepy</w:t>
+      </w:r>
+    </w:p>
+    <w:p>
+      <w:pPr>
+        <w:rPr>
+          <w:i/>
+        </w:rPr>
+      </w:pPr>
+      <w:r>
+        <w:rPr>
+          <w:i/>
+        </w:rPr>
+        <w:t>import yaml</w:t>
+      </w:r>
+    </w:p>
+    <w:p>
+      <w:pPr>
+        <w:rPr>
+          <w:i/>
+        </w:rPr>
+      </w:pPr>
+      <w:r>
+        <w:rPr>
+          <w:i/>
+        </w:rPr>
+        <w:t>import pandas as pd</w:t>
+      </w:r>
     </w:p>
     <w:p>
       <w:pPr>
@@ -1094,372 +907,132 @@
         <w:rPr>
           <w:i/>
         </w:rPr>
-        <w:t xml:space="preserve">import </w:t>
-      </w:r>
-      <w:proofErr w:type="spellStart"/>
-      <w:r>
-        <w:rPr>
-          <w:i/>
-        </w:rPr>
-        <w:t>pymongo</w:t>
-      </w:r>
-      <w:proofErr w:type="spellEnd"/>
-    </w:p>
-    <w:p>
-      <w:pPr>
-        <w:rPr>
-          <w:i/>
-        </w:rPr>
-      </w:pPr>
-    </w:p>
-    <w:p>
-      <w:pPr>
-        <w:rPr>
-          <w:i/>
-        </w:rPr>
-      </w:pPr>
-      <w:r>
-        <w:rPr>
-          <w:i/>
-        </w:rPr>
-        <w:t xml:space="preserve">#driver = </w:t>
-      </w:r>
-      <w:proofErr w:type="spellStart"/>
-      <w:proofErr w:type="gramStart"/>
-      <w:r>
-        <w:rPr>
-          <w:i/>
-        </w:rPr>
-        <w:t>webdriver.Chrome</w:t>
-      </w:r>
-      <w:proofErr w:type="spellEnd"/>
-      <w:proofErr w:type="gramEnd"/>
-      <w:r>
-        <w:rPr>
-          <w:i/>
-        </w:rPr>
-        <w:t>('/path/to/</w:t>
-      </w:r>
-      <w:proofErr w:type="spellStart"/>
-      <w:r>
-        <w:rPr>
-          <w:i/>
-        </w:rPr>
-        <w:t>chromedriver</w:t>
-      </w:r>
-      <w:proofErr w:type="spellEnd"/>
-      <w:r>
-        <w:rPr>
-          <w:i/>
-        </w:rPr>
-        <w:t xml:space="preserve">') </w:t>
-      </w:r>
-    </w:p>
-    <w:p>
-      <w:pPr>
-        <w:rPr>
-          <w:i/>
-        </w:rPr>
-      </w:pPr>
-      <w:proofErr w:type="spellStart"/>
-      <w:r>
-        <w:rPr>
-          <w:i/>
-        </w:rPr>
-        <w:t>executable_path</w:t>
-      </w:r>
-      <w:proofErr w:type="spellEnd"/>
-      <w:r>
-        <w:rPr>
-          <w:i/>
-        </w:rPr>
-        <w:t xml:space="preserve"> = {'</w:t>
-      </w:r>
-      <w:proofErr w:type="spellStart"/>
-      <w:r>
-        <w:rPr>
-          <w:i/>
-        </w:rPr>
-        <w:t>executable_path</w:t>
-      </w:r>
-      <w:proofErr w:type="spellEnd"/>
-      <w:r>
-        <w:rPr>
-          <w:i/>
-        </w:rPr>
-        <w:t>': '/</w:t>
-      </w:r>
-      <w:proofErr w:type="spellStart"/>
-      <w:r>
-        <w:rPr>
-          <w:i/>
-        </w:rPr>
-        <w:t>usr</w:t>
-      </w:r>
-      <w:proofErr w:type="spellEnd"/>
-      <w:r>
-        <w:rPr>
-          <w:i/>
-        </w:rPr>
-        <w:t>/local/bin/</w:t>
-      </w:r>
-      <w:proofErr w:type="spellStart"/>
-      <w:r>
-        <w:rPr>
-          <w:i/>
-        </w:rPr>
-        <w:t>chromedriver</w:t>
-      </w:r>
-      <w:proofErr w:type="spellEnd"/>
-      <w:r>
-        <w:rPr>
-          <w:i/>
-        </w:rPr>
-        <w:t>'}</w:t>
-      </w:r>
-    </w:p>
-    <w:p>
-      <w:pPr>
-        <w:rPr>
-          <w:i/>
-        </w:rPr>
-      </w:pPr>
-      <w:r>
-        <w:rPr>
-          <w:i/>
-        </w:rPr>
-        <w:t xml:space="preserve">browser = </w:t>
-      </w:r>
-      <w:proofErr w:type="gramStart"/>
-      <w:r>
-        <w:rPr>
-          <w:i/>
-        </w:rPr>
-        <w:t>Browser(</w:t>
-      </w:r>
-      <w:proofErr w:type="gramEnd"/>
-      <w:r>
-        <w:rPr>
-          <w:i/>
-        </w:rPr>
-        <w:t>'chrome', **</w:t>
-      </w:r>
-      <w:proofErr w:type="spellStart"/>
-      <w:r>
-        <w:rPr>
-          <w:i/>
-        </w:rPr>
-        <w:t>executable_path</w:t>
-      </w:r>
-      <w:proofErr w:type="spellEnd"/>
-      <w:r>
-        <w:rPr>
-          <w:i/>
-        </w:rPr>
-        <w:t>, headless=False)</w:t>
-      </w:r>
-    </w:p>
-    <w:p>
-      <w:pPr>
-        <w:rPr>
-          <w:i/>
-        </w:rPr>
-      </w:pPr>
-    </w:p>
-    <w:p>
-      <w:pPr>
-        <w:rPr>
-          <w:i/>
-        </w:rPr>
-      </w:pPr>
-      <w:r>
-        <w:rPr>
-          <w:i/>
-        </w:rPr>
-        <w:t xml:space="preserve"># Scrape the Kaiser Redwood city office site in northern </w:t>
-      </w:r>
-      <w:proofErr w:type="spellStart"/>
-      <w:r>
-        <w:rPr>
-          <w:i/>
-        </w:rPr>
-        <w:t>california</w:t>
-      </w:r>
-      <w:proofErr w:type="spellEnd"/>
-      <w:r>
-        <w:rPr>
-          <w:i/>
-        </w:rPr>
-        <w:t xml:space="preserve">. </w:t>
-      </w:r>
-    </w:p>
-    <w:p>
-      <w:pPr>
-        <w:rPr>
-          <w:i/>
-        </w:rPr>
-      </w:pPr>
-      <w:proofErr w:type="spellStart"/>
-      <w:r>
-        <w:rPr>
-          <w:i/>
-        </w:rPr>
-        <w:t>kaiser_url</w:t>
-      </w:r>
-      <w:proofErr w:type="spellEnd"/>
-      <w:r>
-        <w:rPr>
-          <w:i/>
-        </w:rPr>
-        <w:t xml:space="preserve"> = "https://healthy.kaiserpermanente.org/northern-california/doctors-locations#/search-form"  </w:t>
-      </w:r>
-    </w:p>
-    <w:p>
-      <w:pPr>
-        <w:rPr>
-          <w:i/>
-        </w:rPr>
-      </w:pPr>
-      <w:r>
-        <w:rPr>
-          <w:i/>
-        </w:rPr>
-        <w:t xml:space="preserve">response = </w:t>
-      </w:r>
-      <w:proofErr w:type="spellStart"/>
-      <w:r>
-        <w:rPr>
-          <w:i/>
-        </w:rPr>
-        <w:t>requests.get</w:t>
-      </w:r>
-      <w:proofErr w:type="spellEnd"/>
-      <w:r>
-        <w:rPr>
-          <w:i/>
-        </w:rPr>
-        <w:t>(</w:t>
-      </w:r>
-      <w:proofErr w:type="spellStart"/>
-      <w:r>
-        <w:rPr>
-          <w:i/>
-        </w:rPr>
-        <w:t>kaiser_url</w:t>
-      </w:r>
-      <w:proofErr w:type="spellEnd"/>
-      <w:r>
-        <w:rPr>
-          <w:i/>
-        </w:rPr>
-        <w:t>)</w:t>
-      </w:r>
-    </w:p>
-    <w:p>
-      <w:pPr>
-        <w:rPr>
-          <w:i/>
-        </w:rPr>
-      </w:pPr>
-    </w:p>
-    <w:p>
-      <w:pPr>
-        <w:rPr>
-          <w:i/>
-        </w:rPr>
-      </w:pPr>
-      <w:r>
-        <w:rPr>
-          <w:i/>
-        </w:rPr>
-        <w:t xml:space="preserve"># Create </w:t>
-      </w:r>
-      <w:proofErr w:type="spellStart"/>
-      <w:r>
-        <w:rPr>
-          <w:i/>
-        </w:rPr>
-        <w:t>BeautifulSoup</w:t>
-      </w:r>
-      <w:proofErr w:type="spellEnd"/>
-      <w:r>
-        <w:rPr>
-          <w:i/>
-        </w:rPr>
-        <w:t xml:space="preserve"> object; parse with '</w:t>
-      </w:r>
-      <w:proofErr w:type="spellStart"/>
-      <w:proofErr w:type="gramStart"/>
-      <w:r>
-        <w:rPr>
-          <w:i/>
-        </w:rPr>
-        <w:t>html.parser</w:t>
-      </w:r>
-      <w:proofErr w:type="spellEnd"/>
-      <w:proofErr w:type="gramEnd"/>
-      <w:r>
-        <w:rPr>
-          <w:i/>
-        </w:rPr>
-        <w:t>'</w:t>
-      </w:r>
-    </w:p>
-    <w:p>
-      <w:pPr>
-        <w:rPr>
-          <w:i/>
-        </w:rPr>
-      </w:pPr>
-      <w:r>
-        <w:rPr>
-          <w:i/>
-        </w:rPr>
-        <w:t xml:space="preserve">soup = </w:t>
-      </w:r>
-      <w:proofErr w:type="spellStart"/>
-      <w:proofErr w:type="gramStart"/>
-      <w:r>
-        <w:rPr>
-          <w:i/>
-        </w:rPr>
-        <w:t>BeautifulSoup</w:t>
-      </w:r>
-      <w:proofErr w:type="spellEnd"/>
-      <w:r>
-        <w:rPr>
-          <w:i/>
-        </w:rPr>
-        <w:t>(</w:t>
-      </w:r>
-      <w:proofErr w:type="spellStart"/>
-      <w:proofErr w:type="gramEnd"/>
-      <w:r>
-        <w:rPr>
-          <w:i/>
-        </w:rPr>
-        <w:t>response.text</w:t>
-      </w:r>
-      <w:proofErr w:type="spellEnd"/>
-      <w:r>
-        <w:rPr>
-          <w:i/>
-        </w:rPr>
-        <w:t>, '</w:t>
-      </w:r>
-      <w:proofErr w:type="spellStart"/>
-      <w:r>
-        <w:rPr>
-          <w:i/>
-        </w:rPr>
-        <w:t>html.parser</w:t>
-      </w:r>
-      <w:proofErr w:type="spellEnd"/>
-      <w:r>
-        <w:rPr>
-          <w:i/>
-        </w:rPr>
-        <w:t>')</w:t>
+        <w:t>import pymongo</w:t>
+      </w:r>
+    </w:p>
+    <w:p>
+      <w:pPr>
+        <w:rPr>
+          <w:i/>
+        </w:rPr>
+      </w:pPr>
+    </w:p>
+    <w:p>
+      <w:pPr>
+        <w:rPr>
+          <w:i/>
+        </w:rPr>
+      </w:pPr>
+      <w:r>
+        <w:rPr>
+          <w:i/>
+        </w:rPr>
+        <w:t xml:space="preserve">#driver = webdriver.Chrome('/path/to/chromedriver') </w:t>
+      </w:r>
+    </w:p>
+    <w:p>
+      <w:pPr>
+        <w:rPr>
+          <w:i/>
+        </w:rPr>
+      </w:pPr>
+      <w:r>
+        <w:rPr>
+          <w:i/>
+        </w:rPr>
+        <w:t>executable_path = {'executable_path': '/usr/local/bin/chromedriver'}</w:t>
+      </w:r>
+    </w:p>
+    <w:p>
+      <w:pPr>
+        <w:rPr>
+          <w:i/>
+        </w:rPr>
+      </w:pPr>
+      <w:r>
+        <w:rPr>
+          <w:i/>
+        </w:rPr>
+        <w:t>browser = Browser('chrome', **executable_path, headless=False)</w:t>
+      </w:r>
+    </w:p>
+    <w:p>
+      <w:pPr>
+        <w:rPr>
+          <w:i/>
+        </w:rPr>
+      </w:pPr>
+    </w:p>
+    <w:p>
+      <w:pPr>
+        <w:rPr>
+          <w:i/>
+        </w:rPr>
+      </w:pPr>
+      <w:r>
+        <w:rPr>
+          <w:i/>
+        </w:rPr>
+        <w:t xml:space="preserve"># Scrape the Kaiser Redwood city office site in northern california. </w:t>
+      </w:r>
+    </w:p>
+    <w:p>
+      <w:pPr>
+        <w:rPr>
+          <w:i/>
+        </w:rPr>
+      </w:pPr>
+      <w:r>
+        <w:rPr>
+          <w:i/>
+        </w:rPr>
+        <w:t xml:space="preserve">kaiser_url = "https://healthy.kaiserpermanente.org/northern-california/doctors-locations#/search-form"  </w:t>
+      </w:r>
+    </w:p>
+    <w:p>
+      <w:pPr>
+        <w:rPr>
+          <w:i/>
+        </w:rPr>
+      </w:pPr>
+      <w:r>
+        <w:rPr>
+          <w:i/>
+        </w:rPr>
+        <w:t>response = requests.get(kaiser_url)</w:t>
+      </w:r>
+    </w:p>
+    <w:p>
+      <w:pPr>
+        <w:rPr>
+          <w:i/>
+        </w:rPr>
+      </w:pPr>
+    </w:p>
+    <w:p>
+      <w:pPr>
+        <w:rPr>
+          <w:i/>
+        </w:rPr>
+      </w:pPr>
+      <w:r>
+        <w:rPr>
+          <w:i/>
+        </w:rPr>
+        <w:t># Create BeautifulSoup object; parse with 'html.parser'</w:t>
+      </w:r>
+    </w:p>
+    <w:p>
+      <w:pPr>
+        <w:rPr>
+          <w:i/>
+        </w:rPr>
+      </w:pPr>
+      <w:r>
+        <w:rPr>
+          <w:i/>
+        </w:rPr>
+        <w:t>soup = BeautifulSoup(response.text, 'html.parser')</w:t>
       </w:r>
     </w:p>
     <w:p>
@@ -1492,23 +1065,7 @@
         <w:rPr>
           <w:i/>
         </w:rPr>
-        <w:t>print(</w:t>
-      </w:r>
-      <w:proofErr w:type="spellStart"/>
-      <w:proofErr w:type="gramStart"/>
-      <w:r>
-        <w:rPr>
-          <w:i/>
-        </w:rPr>
-        <w:t>soup.prettify</w:t>
-      </w:r>
-      <w:proofErr w:type="spellEnd"/>
-      <w:proofErr w:type="gramEnd"/>
-      <w:r>
-        <w:rPr>
-          <w:i/>
-        </w:rPr>
-        <w:t>())</w:t>
+        <w:t>print(soup.prettify())</w:t>
       </w:r>
     </w:p>
     <w:p>
@@ -1537,35 +1094,11 @@
           <w:i/>
         </w:rPr>
       </w:pPr>
-      <w:proofErr w:type="spellStart"/>
-      <w:proofErr w:type="gramStart"/>
-      <w:r>
-        <w:rPr>
-          <w:i/>
-        </w:rPr>
-        <w:t>browser.visit</w:t>
-      </w:r>
-      <w:proofErr w:type="spellEnd"/>
-      <w:proofErr w:type="gramEnd"/>
-      <w:r>
-        <w:rPr>
-          <w:i/>
-        </w:rPr>
-        <w:t>(</w:t>
-      </w:r>
-      <w:proofErr w:type="spellStart"/>
-      <w:r>
-        <w:rPr>
-          <w:i/>
-        </w:rPr>
-        <w:t>kaiser_url</w:t>
-      </w:r>
-      <w:proofErr w:type="spellEnd"/>
-      <w:r>
-        <w:rPr>
-          <w:i/>
-        </w:rPr>
-        <w:t>)</w:t>
+      <w:r>
+        <w:rPr>
+          <w:i/>
+        </w:rPr>
+        <w:t>browser.visit(kaiser_url)</w:t>
       </w:r>
     </w:p>
     <w:p>
@@ -1594,21 +1127,11 @@
           <w:i/>
         </w:rPr>
       </w:pPr>
-      <w:proofErr w:type="spellStart"/>
-      <w:proofErr w:type="gramStart"/>
-      <w:r>
-        <w:rPr>
-          <w:i/>
-        </w:rPr>
-        <w:t>browser.select</w:t>
-      </w:r>
-      <w:proofErr w:type="spellEnd"/>
-      <w:proofErr w:type="gramEnd"/>
-      <w:r>
-        <w:rPr>
-          <w:i/>
-        </w:rPr>
-        <w:t>("Region", "NCA")</w:t>
+      <w:r>
+        <w:rPr>
+          <w:i/>
+        </w:rPr>
+        <w:t>browser.select("Region", "NCA")</w:t>
       </w:r>
     </w:p>
     <w:p>
@@ -1637,21 +1160,11 @@
           <w:i/>
         </w:rPr>
       </w:pPr>
-      <w:proofErr w:type="spellStart"/>
-      <w:proofErr w:type="gramStart"/>
-      <w:r>
-        <w:rPr>
-          <w:i/>
-        </w:rPr>
-        <w:t>browser.select</w:t>
-      </w:r>
-      <w:proofErr w:type="spellEnd"/>
-      <w:proofErr w:type="gramEnd"/>
-      <w:r>
-        <w:rPr>
-          <w:i/>
-        </w:rPr>
-        <w:t>("city-dropdown-li", "Redwood City")</w:t>
+      <w:r>
+        <w:rPr>
+          <w:i/>
+        </w:rPr>
+        <w:t>browser.select("city-dropdown-li", "Redwood City")</w:t>
       </w:r>
     </w:p>
     <w:p>
@@ -1681,96 +1194,44 @@
           <w:i/>
         </w:rPr>
       </w:pPr>
-      <w:proofErr w:type="spellStart"/>
-      <w:proofErr w:type="gramStart"/>
-      <w:r>
-        <w:rPr>
-          <w:i/>
-        </w:rPr>
-        <w:t>browser.click</w:t>
-      </w:r>
-      <w:proofErr w:type="gramEnd"/>
-      <w:r>
-        <w:rPr>
-          <w:i/>
-        </w:rPr>
-        <w:t>_link_by_id</w:t>
-      </w:r>
-      <w:proofErr w:type="spellEnd"/>
-      <w:r>
-        <w:rPr>
-          <w:i/>
-        </w:rPr>
-        <w:t>('</w:t>
-      </w:r>
-      <w:proofErr w:type="spellStart"/>
-      <w:r>
-        <w:rPr>
-          <w:i/>
-        </w:rPr>
-        <w:t>searchButton</w:t>
-      </w:r>
-      <w:proofErr w:type="spellEnd"/>
-      <w:r>
-        <w:rPr>
-          <w:i/>
-        </w:rPr>
-        <w:t>')</w:t>
-      </w:r>
-    </w:p>
-    <w:p>
-      <w:pPr>
-        <w:rPr>
-          <w:i/>
-        </w:rPr>
-      </w:pPr>
-    </w:p>
-    <w:p>
-      <w:pPr>
-        <w:rPr>
-          <w:i/>
-        </w:rPr>
-      </w:pPr>
-      <w:r>
-        <w:rPr>
-          <w:i/>
-        </w:rPr>
-        <w:t xml:space="preserve"># list of </w:t>
-      </w:r>
-      <w:proofErr w:type="gramStart"/>
-      <w:r>
-        <w:rPr>
-          <w:i/>
-        </w:rPr>
-        <w:t>physicians</w:t>
-      </w:r>
-      <w:proofErr w:type="gramEnd"/>
-      <w:r>
-        <w:rPr>
-          <w:i/>
-        </w:rPr>
-        <w:t xml:space="preserve"> dictionary</w:t>
-      </w:r>
-    </w:p>
-    <w:p>
-      <w:pPr>
-        <w:rPr>
-          <w:i/>
-        </w:rPr>
-      </w:pPr>
-      <w:proofErr w:type="spellStart"/>
-      <w:r>
-        <w:rPr>
-          <w:i/>
-        </w:rPr>
-        <w:t>list_of_physicians</w:t>
-      </w:r>
-      <w:proofErr w:type="spellEnd"/>
-      <w:r>
-        <w:rPr>
-          <w:i/>
-        </w:rPr>
-        <w:t xml:space="preserve"> = {} </w:t>
+      <w:r>
+        <w:rPr>
+          <w:i/>
+        </w:rPr>
+        <w:t>browser.click_link_by_id('searchButton')</w:t>
+      </w:r>
+    </w:p>
+    <w:p>
+      <w:pPr>
+        <w:rPr>
+          <w:i/>
+        </w:rPr>
+      </w:pPr>
+    </w:p>
+    <w:p>
+      <w:pPr>
+        <w:rPr>
+          <w:i/>
+        </w:rPr>
+      </w:pPr>
+      <w:r>
+        <w:rPr>
+          <w:i/>
+        </w:rPr>
+        <w:t># list of physicians dictionary</w:t>
+      </w:r>
+    </w:p>
+    <w:p>
+      <w:pPr>
+        <w:rPr>
+          <w:i/>
+        </w:rPr>
+      </w:pPr>
+      <w:r>
+        <w:rPr>
+          <w:i/>
+        </w:rPr>
+        <w:t xml:space="preserve">list_of_physicians = {} </w:t>
       </w:r>
     </w:p>
     <w:p>
@@ -1812,62 +1273,24 @@
           <w:i/>
         </w:rPr>
       </w:pPr>
-      <w:proofErr w:type="spellStart"/>
-      <w:proofErr w:type="gramStart"/>
-      <w:r>
-        <w:rPr>
-          <w:i/>
-        </w:rPr>
-        <w:t>browser.visit</w:t>
-      </w:r>
-      <w:proofErr w:type="spellEnd"/>
-      <w:proofErr w:type="gramEnd"/>
-      <w:r>
-        <w:rPr>
-          <w:i/>
-        </w:rPr>
-        <w:t>(</w:t>
-      </w:r>
-      <w:proofErr w:type="spellStart"/>
-      <w:r>
-        <w:rPr>
-          <w:i/>
-        </w:rPr>
-        <w:t>url</w:t>
-      </w:r>
-      <w:proofErr w:type="spellEnd"/>
-      <w:r>
-        <w:rPr>
-          <w:i/>
-        </w:rPr>
-        <w:t>)</w:t>
-      </w:r>
-    </w:p>
-    <w:p>
-      <w:pPr>
-        <w:rPr>
-          <w:i/>
-        </w:rPr>
-      </w:pPr>
-      <w:r>
-        <w:rPr>
-          <w:i/>
-        </w:rPr>
-        <w:t xml:space="preserve">for x in </w:t>
-      </w:r>
-      <w:proofErr w:type="gramStart"/>
-      <w:r>
-        <w:rPr>
-          <w:i/>
-        </w:rPr>
-        <w:t>range(</w:t>
-      </w:r>
-      <w:proofErr w:type="gramEnd"/>
-      <w:r>
-        <w:rPr>
-          <w:i/>
-        </w:rPr>
-        <w:t>3):</w:t>
+      <w:r>
+        <w:rPr>
+          <w:i/>
+        </w:rPr>
+        <w:t>browser.visit(url)</w:t>
+      </w:r>
+    </w:p>
+    <w:p>
+      <w:pPr>
+        <w:rPr>
+          <w:i/>
+        </w:rPr>
+      </w:pPr>
+      <w:r>
+        <w:rPr>
+          <w:i/>
+        </w:rPr>
+        <w:t>for x in range(3):</w:t>
       </w:r>
     </w:p>
     <w:p>
@@ -1900,64 +1323,20 @@
         <w:rPr>
           <w:i/>
         </w:rPr>
-        <w:t xml:space="preserve">    #results = </w:t>
-      </w:r>
-      <w:proofErr w:type="spellStart"/>
-      <w:proofErr w:type="gramStart"/>
-      <w:r>
-        <w:rPr>
-          <w:i/>
-        </w:rPr>
-        <w:t>soup.find</w:t>
-      </w:r>
-      <w:proofErr w:type="gramEnd"/>
-      <w:r>
-        <w:rPr>
-          <w:i/>
-        </w:rPr>
-        <w:t>_all</w:t>
-      </w:r>
-      <w:proofErr w:type="spellEnd"/>
-      <w:r>
-        <w:rPr>
-          <w:i/>
-        </w:rPr>
-        <w:t>('div', class_='tab content')</w:t>
-      </w:r>
-    </w:p>
-    <w:p>
-      <w:pPr>
-        <w:rPr>
-          <w:i/>
-        </w:rPr>
-      </w:pPr>
-      <w:r>
-        <w:rPr>
-          <w:i/>
-        </w:rPr>
-        <w:t xml:space="preserve">    results = </w:t>
-      </w:r>
-      <w:proofErr w:type="spellStart"/>
-      <w:proofErr w:type="gramStart"/>
-      <w:r>
-        <w:rPr>
-          <w:i/>
-        </w:rPr>
-        <w:t>soup.find</w:t>
-      </w:r>
-      <w:proofErr w:type="gramEnd"/>
-      <w:r>
-        <w:rPr>
-          <w:i/>
-        </w:rPr>
-        <w:t>_all</w:t>
-      </w:r>
-      <w:proofErr w:type="spellEnd"/>
-      <w:r>
-        <w:rPr>
-          <w:i/>
-        </w:rPr>
-        <w:t>("div")</w:t>
+        <w:t xml:space="preserve">    #results = soup.find_all('div', class_='tab content')</w:t>
+      </w:r>
+    </w:p>
+    <w:p>
+      <w:pPr>
+        <w:rPr>
+          <w:i/>
+        </w:rPr>
+      </w:pPr>
+      <w:r>
+        <w:rPr>
+          <w:i/>
+        </w:rPr>
+        <w:t xml:space="preserve">    results = soup.find_all("div")</w:t>
       </w:r>
     </w:p>
     <w:p>
@@ -1990,69 +1369,333 @@
         <w:rPr>
           <w:i/>
         </w:rPr>
+        <w:t xml:space="preserve">    Practicing_Address = []</w:t>
+      </w:r>
+    </w:p>
+    <w:p>
+      <w:pPr>
+        <w:rPr>
+          <w:i/>
+        </w:rPr>
+      </w:pPr>
+      <w:r>
+        <w:rPr>
+          <w:i/>
+        </w:rPr>
+        <w:t xml:space="preserve">    for r in results:</w:t>
+      </w:r>
+    </w:p>
+    <w:p>
+      <w:pPr>
+        <w:rPr>
+          <w:i/>
+        </w:rPr>
+      </w:pPr>
+      <w:r>
+        <w:rPr>
+          <w:i/>
+        </w:rPr>
+        <w:t xml:space="preserve">        el = r.find_all("div", class_="result-list")</w:t>
+      </w:r>
+    </w:p>
+    <w:p>
+      <w:pPr>
+        <w:rPr>
+          <w:i/>
+        </w:rPr>
+      </w:pPr>
+      <w:r>
+        <w:rPr>
+          <w:i/>
+        </w:rPr>
+        <w:t xml:space="preserve">        each_dr = el.find("div", class_="detail-data") #each dr info</w:t>
+      </w:r>
+    </w:p>
+    <w:p>
+      <w:pPr>
+        <w:rPr>
+          <w:i/>
+        </w:rPr>
+      </w:pPr>
+    </w:p>
+    <w:p>
+      <w:pPr>
+        <w:rPr>
+          <w:i/>
+        </w:rPr>
+      </w:pPr>
+      <w:r>
+        <w:rPr>
+          <w:i/>
+        </w:rPr>
+        <w:t xml:space="preserve">        # Create BeautifulSoup object; parse with 'html.parser'</w:t>
+      </w:r>
+    </w:p>
+    <w:p>
+      <w:pPr>
+        <w:rPr>
+          <w:i/>
+        </w:rPr>
+      </w:pPr>
+      <w:r>
+        <w:rPr>
+          <w:i/>
+        </w:rPr>
+        <w:t xml:space="preserve">        html = browser.html</w:t>
+      </w:r>
+    </w:p>
+    <w:p>
+      <w:pPr>
+        <w:rPr>
+          <w:i/>
+        </w:rPr>
+      </w:pPr>
+      <w:r>
+        <w:rPr>
+          <w:i/>
+        </w:rPr>
+        <w:t xml:space="preserve">        soup = BeautifulSoup(html, 'html.parser')</w:t>
+      </w:r>
+    </w:p>
+    <w:p>
+      <w:pPr>
+        <w:rPr>
+          <w:i/>
+        </w:rPr>
+      </w:pPr>
+    </w:p>
+    <w:p>
+      <w:pPr>
+        <w:rPr>
+          <w:i/>
+        </w:rPr>
+      </w:pPr>
+      <w:r>
+        <w:rPr>
+          <w:i/>
+        </w:rPr>
+        <w:t xml:space="preserve">        Physician Name = soup.find("a", class_="bold-font doctorTitle").get_text()</w:t>
+      </w:r>
+    </w:p>
+    <w:p>
+      <w:pPr>
+        <w:rPr>
+          <w:i/>
+        </w:rPr>
+      </w:pPr>
+    </w:p>
+    <w:p>
+      <w:pPr>
+        <w:rPr>
+          <w:i/>
+        </w:rPr>
+      </w:pPr>
+      <w:r>
+        <w:rPr>
+          <w:i/>
+        </w:rPr>
+        <w:t xml:space="preserve">        Physician Specialty = soup.find("div", class_="specialtyMarginlineSpacing").strip()</w:t>
+      </w:r>
+    </w:p>
+    <w:p>
+      <w:pPr>
+        <w:rPr>
+          <w:i/>
+        </w:rPr>
+      </w:pPr>
+    </w:p>
+    <w:p>
+      <w:pPr>
+        <w:rPr>
+          <w:i/>
+        </w:rPr>
+      </w:pPr>
+      <w:r>
+        <w:rPr>
+          <w:i/>
+        </w:rPr>
+        <w:t xml:space="preserve">        medical_location = soup.find("span")[0].text</w:t>
+      </w:r>
+    </w:p>
+    <w:p>
+      <w:pPr>
+        <w:rPr>
+          <w:i/>
+        </w:rPr>
+      </w:pPr>
+      <w:r>
+        <w:rPr>
+          <w:i/>
+        </w:rPr>
+        <w:t xml:space="preserve">        street_address = soup.find("span")[1].text</w:t>
+      </w:r>
+    </w:p>
+    <w:p>
+      <w:pPr>
+        <w:rPr>
+          <w:i/>
+        </w:rPr>
+      </w:pPr>
+      <w:r>
+        <w:rPr>
+          <w:i/>
+        </w:rPr>
+        <w:t xml:space="preserve">        city = soup.find("span")[2].text</w:t>
+      </w:r>
+    </w:p>
+    <w:p>
+      <w:pPr>
+        <w:rPr>
+          <w:i/>
+        </w:rPr>
+      </w:pPr>
+      <w:r>
+        <w:rPr>
+          <w:i/>
+        </w:rPr>
+        <w:t xml:space="preserve">        state = soup.find("span")[3].text</w:t>
+      </w:r>
+    </w:p>
+    <w:p>
+      <w:pPr>
+        <w:rPr>
+          <w:i/>
+        </w:rPr>
+      </w:pPr>
+      <w:r>
+        <w:rPr>
+          <w:i/>
+        </w:rPr>
+        <w:t xml:space="preserve">        zipcode = soup.find("span")[4].text</w:t>
+      </w:r>
+    </w:p>
+    <w:p>
+      <w:pPr>
+        <w:rPr>
+          <w:i/>
+        </w:rPr>
+      </w:pPr>
+    </w:p>
+    <w:p>
+      <w:pPr>
+        <w:rPr>
+          <w:i/>
+        </w:rPr>
+      </w:pPr>
+      <w:r>
+        <w:rPr>
+          <w:i/>
+        </w:rPr>
         <w:t xml:space="preserve">    </w:t>
       </w:r>
-      <w:proofErr w:type="spellStart"/>
-      <w:r>
-        <w:rPr>
-          <w:i/>
-        </w:rPr>
-        <w:t>Practicing_Address</w:t>
-      </w:r>
-      <w:proofErr w:type="spellEnd"/>
-      <w:r>
-        <w:rPr>
-          <w:i/>
-        </w:rPr>
-        <w:t xml:space="preserve"> = []</w:t>
-      </w:r>
-    </w:p>
-    <w:p>
-      <w:pPr>
-        <w:rPr>
-          <w:i/>
-        </w:rPr>
-      </w:pPr>
-      <w:r>
-        <w:rPr>
-          <w:i/>
-        </w:rPr>
-        <w:t xml:space="preserve">    for r in results:</w:t>
-      </w:r>
-    </w:p>
-    <w:p>
-      <w:pPr>
-        <w:rPr>
-          <w:i/>
-        </w:rPr>
-      </w:pPr>
-      <w:r>
-        <w:rPr>
-          <w:i/>
-        </w:rPr>
-        <w:t xml:space="preserve">        el = </w:t>
-      </w:r>
-      <w:proofErr w:type="spellStart"/>
-      <w:proofErr w:type="gramStart"/>
-      <w:r>
-        <w:rPr>
-          <w:i/>
-        </w:rPr>
-        <w:t>r.find</w:t>
-      </w:r>
-      <w:proofErr w:type="gramEnd"/>
-      <w:r>
-        <w:rPr>
-          <w:i/>
-        </w:rPr>
-        <w:t>_all</w:t>
-      </w:r>
-      <w:proofErr w:type="spellEnd"/>
-      <w:r>
-        <w:rPr>
-          <w:i/>
-        </w:rPr>
-        <w:t>("div", class_="result-list")</w:t>
+      <w:r>
+        <w:rPr>
+          <w:i/>
+        </w:rPr>
+        <w:t xml:space="preserve"># Keep a dictionary for each </w:t>
+      </w:r>
+      <w:r>
+        <w:rPr>
+          <w:i/>
+        </w:rPr>
+        <w:t xml:space="preserve">Physician </w:t>
+      </w:r>
+      <w:r>
+        <w:rPr>
+          <w:i/>
+        </w:rPr>
+        <w:t xml:space="preserve">. The dictionary contains the </w:t>
+      </w:r>
+      <w:r>
+        <w:rPr>
+          <w:i/>
+        </w:rPr>
+        <w:t>details of the physician.</w:t>
+      </w:r>
+    </w:p>
+    <w:p>
+      <w:pPr>
+        <w:rPr>
+          <w:i/>
+        </w:rPr>
+      </w:pPr>
+      <w:r>
+        <w:rPr>
+          <w:i/>
+        </w:rPr>
+        <w:t xml:space="preserve">        Practicing_Adress.append({"medical_location": medical_location, </w:t>
+      </w:r>
+    </w:p>
+    <w:p>
+      <w:pPr>
+        <w:rPr>
+          <w:i/>
+        </w:rPr>
+      </w:pPr>
+      <w:r>
+        <w:rPr>
+          <w:i/>
+        </w:rPr>
+        <w:t xml:space="preserve">                                  "street_address": street_address,</w:t>
+      </w:r>
+    </w:p>
+    <w:p>
+      <w:pPr>
+        <w:rPr>
+          <w:i/>
+        </w:rPr>
+      </w:pPr>
+      <w:r>
+        <w:rPr>
+          <w:i/>
+        </w:rPr>
+        <w:t xml:space="preserve">                                  "city": city,</w:t>
+      </w:r>
+    </w:p>
+    <w:p>
+      <w:pPr>
+        <w:rPr>
+          <w:i/>
+        </w:rPr>
+      </w:pPr>
+      <w:r>
+        <w:rPr>
+          <w:i/>
+        </w:rPr>
+        <w:t xml:space="preserve">                                  "state": state,</w:t>
+      </w:r>
+    </w:p>
+    <w:p>
+      <w:pPr>
+        <w:rPr>
+          <w:i/>
+        </w:rPr>
+      </w:pPr>
+      <w:r>
+        <w:rPr>
+          <w:i/>
+        </w:rPr>
+        <w:t xml:space="preserve">                                  "zipcode": zipcode})</w:t>
+      </w:r>
+    </w:p>
+    <w:p>
+      <w:pPr>
+        <w:rPr>
+          <w:i/>
+        </w:rPr>
+      </w:pPr>
+    </w:p>
+    <w:p>
+      <w:pPr>
+        <w:rPr>
+          <w:i/>
+        </w:rPr>
+      </w:pPr>
+      <w:r>
+        <w:rPr>
+          <w:i/>
+        </w:rPr>
+        <w:t xml:space="preserve">        Phone = soup.find("div", class_"doctorPhone")[none].text()</w:t>
       </w:r>
     </w:p>
     <w:p>
@@ -2067,897 +1710,78 @@
         </w:rPr>
         <w:t xml:space="preserve">        </w:t>
       </w:r>
-      <w:proofErr w:type="spellStart"/>
-      <w:r>
-        <w:rPr>
-          <w:i/>
-        </w:rPr>
-        <w:t>each_dr</w:t>
-      </w:r>
-      <w:proofErr w:type="spellEnd"/>
-      <w:r>
-        <w:rPr>
-          <w:i/>
-        </w:rPr>
-        <w:t xml:space="preserve"> = </w:t>
-      </w:r>
-      <w:proofErr w:type="spellStart"/>
-      <w:proofErr w:type="gramStart"/>
-      <w:r>
-        <w:rPr>
-          <w:i/>
-        </w:rPr>
-        <w:t>el.find</w:t>
-      </w:r>
-      <w:proofErr w:type="spellEnd"/>
-      <w:proofErr w:type="gramEnd"/>
-      <w:r>
-        <w:rPr>
-          <w:i/>
-        </w:rPr>
-        <w:t xml:space="preserve">("div", class_="detail-data") #each </w:t>
-      </w:r>
-      <w:proofErr w:type="spellStart"/>
-      <w:r>
-        <w:rPr>
-          <w:i/>
-        </w:rPr>
-        <w:t>dr</w:t>
-      </w:r>
-      <w:proofErr w:type="spellEnd"/>
-      <w:r>
-        <w:rPr>
-          <w:i/>
-        </w:rPr>
-        <w:t xml:space="preserve"> info</w:t>
-      </w:r>
-    </w:p>
-    <w:p>
-      <w:pPr>
-        <w:rPr>
-          <w:i/>
-        </w:rPr>
-      </w:pPr>
-    </w:p>
-    <w:p>
-      <w:pPr>
-        <w:rPr>
-          <w:i/>
-        </w:rPr>
-      </w:pPr>
-      <w:r>
-        <w:rPr>
-          <w:i/>
-        </w:rPr>
-        <w:t xml:space="preserve">        # Create </w:t>
-      </w:r>
-      <w:proofErr w:type="spellStart"/>
-      <w:r>
-        <w:rPr>
-          <w:i/>
-        </w:rPr>
-        <w:t>BeautifulSoup</w:t>
-      </w:r>
-      <w:proofErr w:type="spellEnd"/>
-      <w:r>
-        <w:rPr>
-          <w:i/>
-        </w:rPr>
-        <w:t xml:space="preserve"> object; parse with '</w:t>
-      </w:r>
-      <w:proofErr w:type="spellStart"/>
-      <w:proofErr w:type="gramStart"/>
-      <w:r>
-        <w:rPr>
-          <w:i/>
-        </w:rPr>
-        <w:t>html.parser</w:t>
-      </w:r>
-      <w:proofErr w:type="spellEnd"/>
-      <w:proofErr w:type="gramEnd"/>
-      <w:r>
-        <w:rPr>
-          <w:i/>
-        </w:rPr>
-        <w:t>'</w:t>
-      </w:r>
-    </w:p>
-    <w:p>
-      <w:pPr>
-        <w:rPr>
-          <w:i/>
-        </w:rPr>
-      </w:pPr>
-      <w:r>
-        <w:rPr>
-          <w:i/>
-        </w:rPr>
-        <w:t xml:space="preserve">        html = browser.html</w:t>
-      </w:r>
-    </w:p>
-    <w:p>
-      <w:pPr>
-        <w:rPr>
-          <w:i/>
-        </w:rPr>
-      </w:pPr>
-      <w:r>
-        <w:rPr>
-          <w:i/>
-        </w:rPr>
-        <w:t xml:space="preserve">        soup = </w:t>
-      </w:r>
-      <w:proofErr w:type="spellStart"/>
-      <w:proofErr w:type="gramStart"/>
-      <w:r>
-        <w:rPr>
-          <w:i/>
-        </w:rPr>
-        <w:t>BeautifulSoup</w:t>
-      </w:r>
-      <w:proofErr w:type="spellEnd"/>
-      <w:r>
-        <w:rPr>
-          <w:i/>
-        </w:rPr>
-        <w:t>(</w:t>
-      </w:r>
-      <w:proofErr w:type="gramEnd"/>
-      <w:r>
-        <w:rPr>
-          <w:i/>
-        </w:rPr>
-        <w:t>html, '</w:t>
-      </w:r>
-      <w:proofErr w:type="spellStart"/>
-      <w:r>
-        <w:rPr>
-          <w:i/>
-        </w:rPr>
-        <w:t>html.parser</w:t>
-      </w:r>
-      <w:proofErr w:type="spellEnd"/>
-      <w:r>
-        <w:rPr>
-          <w:i/>
-        </w:rPr>
-        <w:t>')</w:t>
-      </w:r>
-    </w:p>
-    <w:p>
-      <w:pPr>
-        <w:rPr>
-          <w:i/>
-        </w:rPr>
-      </w:pPr>
-    </w:p>
-    <w:p>
-      <w:pPr>
-        <w:rPr>
-          <w:i/>
-        </w:rPr>
-      </w:pPr>
-      <w:r>
-        <w:rPr>
-          <w:i/>
-        </w:rPr>
-        <w:t xml:space="preserve">        Physician Name = </w:t>
-      </w:r>
-      <w:proofErr w:type="spellStart"/>
-      <w:proofErr w:type="gramStart"/>
-      <w:r>
-        <w:rPr>
-          <w:i/>
-        </w:rPr>
-        <w:t>soup.find</w:t>
-      </w:r>
-      <w:proofErr w:type="spellEnd"/>
-      <w:proofErr w:type="gramEnd"/>
-      <w:r>
-        <w:rPr>
-          <w:i/>
-        </w:rPr>
-        <w:t xml:space="preserve">("a", class_="bold-font </w:t>
-      </w:r>
-      <w:proofErr w:type="spellStart"/>
-      <w:r>
-        <w:rPr>
-          <w:i/>
-        </w:rPr>
-        <w:t>doctorTitle</w:t>
-      </w:r>
-      <w:proofErr w:type="spellEnd"/>
-      <w:r>
-        <w:rPr>
-          <w:i/>
-        </w:rPr>
-        <w:t>").</w:t>
-      </w:r>
-      <w:proofErr w:type="spellStart"/>
-      <w:r>
-        <w:rPr>
-          <w:i/>
-        </w:rPr>
-        <w:t>get_text</w:t>
-      </w:r>
-      <w:proofErr w:type="spellEnd"/>
-      <w:r>
-        <w:rPr>
-          <w:i/>
-        </w:rPr>
-        <w:t>()</w:t>
-      </w:r>
-    </w:p>
-    <w:p>
-      <w:pPr>
-        <w:rPr>
-          <w:i/>
-        </w:rPr>
-      </w:pPr>
-    </w:p>
-    <w:p>
-      <w:pPr>
-        <w:rPr>
-          <w:i/>
-        </w:rPr>
-      </w:pPr>
-      <w:r>
-        <w:rPr>
-          <w:i/>
-        </w:rPr>
-        <w:t xml:space="preserve">        Physician Specialty = </w:t>
-      </w:r>
-      <w:proofErr w:type="spellStart"/>
-      <w:proofErr w:type="gramStart"/>
-      <w:r>
-        <w:rPr>
-          <w:i/>
-        </w:rPr>
-        <w:t>soup.find</w:t>
-      </w:r>
-      <w:proofErr w:type="spellEnd"/>
-      <w:proofErr w:type="gramEnd"/>
-      <w:r>
-        <w:rPr>
-          <w:i/>
-        </w:rPr>
-        <w:t>("div", class_="</w:t>
-      </w:r>
-      <w:proofErr w:type="spellStart"/>
-      <w:r>
-        <w:rPr>
-          <w:i/>
-        </w:rPr>
-        <w:t>specialtyMarginlineSpacing</w:t>
-      </w:r>
-      <w:proofErr w:type="spellEnd"/>
-      <w:r>
-        <w:rPr>
-          <w:i/>
-        </w:rPr>
-        <w:t>").strip()</w:t>
-      </w:r>
-    </w:p>
-    <w:p>
-      <w:pPr>
-        <w:rPr>
-          <w:i/>
-        </w:rPr>
-      </w:pPr>
-    </w:p>
-    <w:p>
-      <w:pPr>
-        <w:rPr>
-          <w:i/>
-        </w:rPr>
-      </w:pPr>
-      <w:r>
-        <w:rPr>
-          <w:i/>
-        </w:rPr>
-        <w:t xml:space="preserve">        </w:t>
-      </w:r>
-      <w:proofErr w:type="spellStart"/>
-      <w:r>
-        <w:rPr>
-          <w:i/>
-        </w:rPr>
-        <w:t>medical_location</w:t>
-      </w:r>
-      <w:proofErr w:type="spellEnd"/>
-      <w:r>
-        <w:rPr>
-          <w:i/>
-        </w:rPr>
-        <w:t xml:space="preserve"> = </w:t>
-      </w:r>
-      <w:proofErr w:type="spellStart"/>
-      <w:proofErr w:type="gramStart"/>
-      <w:r>
-        <w:rPr>
-          <w:i/>
-        </w:rPr>
-        <w:t>soup.find</w:t>
-      </w:r>
-      <w:proofErr w:type="spellEnd"/>
-      <w:proofErr w:type="gramEnd"/>
-      <w:r>
-        <w:rPr>
-          <w:i/>
-        </w:rPr>
-        <w:t>("span")[0].text</w:t>
-      </w:r>
-    </w:p>
-    <w:p>
-      <w:pPr>
-        <w:rPr>
-          <w:i/>
-        </w:rPr>
-      </w:pPr>
-      <w:r>
-        <w:rPr>
-          <w:i/>
-        </w:rPr>
-        <w:t xml:space="preserve">        </w:t>
-      </w:r>
-      <w:proofErr w:type="spellStart"/>
-      <w:r>
-        <w:rPr>
-          <w:i/>
-        </w:rPr>
-        <w:t>street_address</w:t>
-      </w:r>
-      <w:proofErr w:type="spellEnd"/>
-      <w:r>
-        <w:rPr>
-          <w:i/>
-        </w:rPr>
-        <w:t xml:space="preserve"> = </w:t>
-      </w:r>
-      <w:proofErr w:type="spellStart"/>
-      <w:proofErr w:type="gramStart"/>
-      <w:r>
-        <w:rPr>
-          <w:i/>
-        </w:rPr>
-        <w:t>soup.find</w:t>
-      </w:r>
-      <w:proofErr w:type="spellEnd"/>
-      <w:proofErr w:type="gramEnd"/>
-      <w:r>
-        <w:rPr>
-          <w:i/>
-        </w:rPr>
-        <w:t>("span")[1].text</w:t>
-      </w:r>
-    </w:p>
-    <w:p>
-      <w:pPr>
-        <w:rPr>
-          <w:i/>
-        </w:rPr>
-      </w:pPr>
-      <w:r>
-        <w:rPr>
-          <w:i/>
-        </w:rPr>
-        <w:t xml:space="preserve">        city = </w:t>
-      </w:r>
-      <w:proofErr w:type="spellStart"/>
-      <w:proofErr w:type="gramStart"/>
-      <w:r>
-        <w:rPr>
-          <w:i/>
-        </w:rPr>
-        <w:t>soup.find</w:t>
-      </w:r>
-      <w:proofErr w:type="spellEnd"/>
-      <w:proofErr w:type="gramEnd"/>
-      <w:r>
-        <w:rPr>
-          <w:i/>
-        </w:rPr>
-        <w:t>("span")[2].text</w:t>
-      </w:r>
-    </w:p>
-    <w:p>
-      <w:pPr>
-        <w:rPr>
-          <w:i/>
-        </w:rPr>
-      </w:pPr>
-      <w:r>
-        <w:rPr>
-          <w:i/>
-        </w:rPr>
-        <w:t xml:space="preserve">        state = </w:t>
-      </w:r>
-      <w:proofErr w:type="spellStart"/>
-      <w:proofErr w:type="gramStart"/>
-      <w:r>
-        <w:rPr>
-          <w:i/>
-        </w:rPr>
-        <w:t>soup.find</w:t>
-      </w:r>
-      <w:proofErr w:type="spellEnd"/>
-      <w:proofErr w:type="gramEnd"/>
-      <w:r>
-        <w:rPr>
-          <w:i/>
-        </w:rPr>
-        <w:t>("span")[3].text</w:t>
-      </w:r>
-    </w:p>
-    <w:p>
-      <w:pPr>
-        <w:rPr>
-          <w:i/>
-        </w:rPr>
-      </w:pPr>
-      <w:r>
-        <w:rPr>
-          <w:i/>
-        </w:rPr>
-        <w:t xml:space="preserve">        </w:t>
-      </w:r>
-      <w:proofErr w:type="spellStart"/>
-      <w:r>
-        <w:rPr>
-          <w:i/>
-        </w:rPr>
-        <w:t>zipcode</w:t>
-      </w:r>
-      <w:proofErr w:type="spellEnd"/>
-      <w:r>
-        <w:rPr>
-          <w:i/>
-        </w:rPr>
-        <w:t xml:space="preserve"> = </w:t>
-      </w:r>
-      <w:proofErr w:type="spellStart"/>
-      <w:proofErr w:type="gramStart"/>
-      <w:r>
-        <w:rPr>
-          <w:i/>
-        </w:rPr>
-        <w:t>soup.find</w:t>
-      </w:r>
-      <w:proofErr w:type="spellEnd"/>
-      <w:proofErr w:type="gramEnd"/>
-      <w:r>
-        <w:rPr>
-          <w:i/>
-        </w:rPr>
-        <w:t>("span")[4].text</w:t>
-      </w:r>
-    </w:p>
-    <w:p>
-      <w:pPr>
-        <w:rPr>
-          <w:i/>
-        </w:rPr>
-      </w:pPr>
-    </w:p>
-    <w:p>
-      <w:pPr>
-        <w:rPr>
-          <w:i/>
-        </w:rPr>
-      </w:pPr>
-      <w:r>
-        <w:rPr>
-          <w:i/>
-        </w:rPr>
-        <w:t xml:space="preserve">        # Keep a dictionary for each hemisphere. The dictionary contains the title and the feature image.</w:t>
-      </w:r>
-    </w:p>
-    <w:p>
-      <w:pPr>
-        <w:rPr>
-          <w:i/>
-        </w:rPr>
-      </w:pPr>
-      <w:r>
-        <w:rPr>
-          <w:i/>
-        </w:rPr>
-        <w:t xml:space="preserve">        </w:t>
-      </w:r>
-      <w:proofErr w:type="spellStart"/>
-      <w:r>
-        <w:rPr>
-          <w:i/>
-        </w:rPr>
-        <w:t>Practicing_Adress.append</w:t>
-      </w:r>
-      <w:proofErr w:type="spellEnd"/>
-      <w:r>
-        <w:rPr>
-          <w:i/>
-        </w:rPr>
-        <w:t>({"</w:t>
-      </w:r>
-      <w:proofErr w:type="spellStart"/>
-      <w:r>
-        <w:rPr>
-          <w:i/>
-        </w:rPr>
-        <w:t>medical_location</w:t>
-      </w:r>
-      <w:proofErr w:type="spellEnd"/>
-      <w:r>
-        <w:rPr>
-          <w:i/>
-        </w:rPr>
-        <w:t xml:space="preserve">": </w:t>
-      </w:r>
-      <w:proofErr w:type="spellStart"/>
-      <w:r>
-        <w:rPr>
-          <w:i/>
-        </w:rPr>
-        <w:t>medical_location</w:t>
-      </w:r>
-      <w:proofErr w:type="spellEnd"/>
-      <w:r>
-        <w:rPr>
-          <w:i/>
-        </w:rPr>
-        <w:t xml:space="preserve">, </w:t>
-      </w:r>
-    </w:p>
-    <w:p>
-      <w:pPr>
-        <w:rPr>
-          <w:i/>
-        </w:rPr>
-      </w:pPr>
-      <w:r>
-        <w:rPr>
-          <w:i/>
-        </w:rPr>
-        <w:t xml:space="preserve">                                  "</w:t>
-      </w:r>
-      <w:proofErr w:type="spellStart"/>
-      <w:r>
-        <w:rPr>
-          <w:i/>
-        </w:rPr>
-        <w:t>street_address</w:t>
-      </w:r>
-      <w:proofErr w:type="spellEnd"/>
-      <w:r>
-        <w:rPr>
-          <w:i/>
-        </w:rPr>
-        <w:t xml:space="preserve">": </w:t>
-      </w:r>
-      <w:proofErr w:type="spellStart"/>
-      <w:r>
-        <w:rPr>
-          <w:i/>
-        </w:rPr>
-        <w:t>street_address</w:t>
-      </w:r>
-      <w:proofErr w:type="spellEnd"/>
-      <w:r>
-        <w:rPr>
-          <w:i/>
-        </w:rPr>
-        <w:t>,</w:t>
-      </w:r>
-    </w:p>
-    <w:p>
-      <w:pPr>
-        <w:rPr>
-          <w:i/>
-        </w:rPr>
-      </w:pPr>
-      <w:r>
-        <w:rPr>
-          <w:i/>
-        </w:rPr>
-        <w:t xml:space="preserve">                                  "city": city,</w:t>
-      </w:r>
-    </w:p>
-    <w:p>
-      <w:pPr>
-        <w:rPr>
-          <w:i/>
-        </w:rPr>
-      </w:pPr>
-      <w:r>
-        <w:rPr>
-          <w:i/>
-        </w:rPr>
-        <w:t xml:space="preserve">                                  "state": state,</w:t>
-      </w:r>
-    </w:p>
-    <w:p>
-      <w:pPr>
-        <w:rPr>
-          <w:i/>
-        </w:rPr>
-      </w:pPr>
-      <w:r>
-        <w:rPr>
-          <w:i/>
-        </w:rPr>
-        <w:t xml:space="preserve">                                  "</w:t>
-      </w:r>
-      <w:proofErr w:type="spellStart"/>
-      <w:r>
-        <w:rPr>
-          <w:i/>
-        </w:rPr>
-        <w:t>zipcode</w:t>
-      </w:r>
-      <w:proofErr w:type="spellEnd"/>
-      <w:r>
-        <w:rPr>
-          <w:i/>
-        </w:rPr>
-        <w:t xml:space="preserve">": </w:t>
-      </w:r>
-      <w:proofErr w:type="spellStart"/>
-      <w:r>
-        <w:rPr>
-          <w:i/>
-        </w:rPr>
-        <w:t>zipcode</w:t>
-      </w:r>
-      <w:proofErr w:type="spellEnd"/>
-      <w:r>
-        <w:rPr>
-          <w:i/>
-        </w:rPr>
-        <w:t>})</w:t>
-      </w:r>
-    </w:p>
-    <w:p>
-      <w:pPr>
-        <w:rPr>
-          <w:i/>
-        </w:rPr>
-      </w:pPr>
-    </w:p>
-    <w:p>
-      <w:pPr>
-        <w:rPr>
-          <w:i/>
-        </w:rPr>
-      </w:pPr>
-      <w:r>
-        <w:rPr>
-          <w:i/>
-        </w:rPr>
-        <w:t xml:space="preserve">        Phone = </w:t>
-      </w:r>
-      <w:proofErr w:type="spellStart"/>
-      <w:proofErr w:type="gramStart"/>
-      <w:r>
-        <w:rPr>
-          <w:i/>
-        </w:rPr>
-        <w:t>soup.find</w:t>
-      </w:r>
-      <w:proofErr w:type="spellEnd"/>
-      <w:proofErr w:type="gramEnd"/>
-      <w:r>
-        <w:rPr>
-          <w:i/>
-        </w:rPr>
-        <w:t>("div", class_"</w:t>
-      </w:r>
-      <w:proofErr w:type="spellStart"/>
-      <w:r>
-        <w:rPr>
-          <w:i/>
-        </w:rPr>
-        <w:t>doctorPhone</w:t>
-      </w:r>
-      <w:proofErr w:type="spellEnd"/>
-      <w:r>
-        <w:rPr>
-          <w:i/>
-        </w:rPr>
-        <w:t>")[none].text()</w:t>
-      </w:r>
-    </w:p>
-    <w:p>
-      <w:pPr>
-        <w:rPr>
-          <w:i/>
-        </w:rPr>
-      </w:pPr>
-      <w:r>
-        <w:rPr>
-          <w:i/>
-        </w:rPr>
-        <w:t xml:space="preserve">        </w:t>
-      </w:r>
-    </w:p>
-    <w:p>
-      <w:pPr>
-        <w:rPr>
-          <w:i/>
-        </w:rPr>
-      </w:pPr>
-    </w:p>
-    <w:p>
-      <w:pPr>
-        <w:rPr>
-          <w:i/>
-        </w:rPr>
-      </w:pPr>
-      <w:r>
-        <w:rPr>
-          <w:i/>
-        </w:rPr>
-        <w:t xml:space="preserve"># </w:t>
-      </w:r>
-      <w:proofErr w:type="gramStart"/>
-      <w:r>
-        <w:rPr>
-          <w:i/>
-        </w:rPr>
-        <w:t>Add  all</w:t>
-      </w:r>
-      <w:proofErr w:type="gramEnd"/>
-      <w:r>
-        <w:rPr>
-          <w:i/>
-        </w:rPr>
-        <w:t xml:space="preserve"> the data collected to </w:t>
-      </w:r>
-      <w:proofErr w:type="spellStart"/>
-      <w:r>
-        <w:rPr>
-          <w:i/>
-        </w:rPr>
-        <w:t>list_of_physicians</w:t>
-      </w:r>
-      <w:proofErr w:type="spellEnd"/>
-      <w:r>
-        <w:rPr>
-          <w:i/>
-        </w:rPr>
-        <w:t xml:space="preserve"> dictionary</w:t>
-      </w:r>
-    </w:p>
-    <w:p>
-      <w:pPr>
-        <w:rPr>
-          <w:i/>
-        </w:rPr>
-      </w:pPr>
-      <w:proofErr w:type="spellStart"/>
-      <w:r>
-        <w:rPr>
-          <w:i/>
-        </w:rPr>
-        <w:t>list_of_</w:t>
-      </w:r>
-      <w:proofErr w:type="gramStart"/>
-      <w:r>
-        <w:rPr>
-          <w:i/>
-        </w:rPr>
-        <w:t>physicians</w:t>
-      </w:r>
-      <w:proofErr w:type="spellEnd"/>
-      <w:r>
-        <w:rPr>
-          <w:i/>
-        </w:rPr>
-        <w:t>[</w:t>
-      </w:r>
-      <w:proofErr w:type="gramEnd"/>
-      <w:r>
-        <w:rPr>
-          <w:i/>
-        </w:rPr>
-        <w:t>"Physician Name"] = Physician Name</w:t>
-      </w:r>
-    </w:p>
-    <w:p>
-      <w:pPr>
-        <w:rPr>
-          <w:i/>
-        </w:rPr>
-      </w:pPr>
-      <w:proofErr w:type="spellStart"/>
-      <w:r>
-        <w:rPr>
-          <w:i/>
-        </w:rPr>
-        <w:t>list_of_</w:t>
-      </w:r>
-      <w:proofErr w:type="gramStart"/>
-      <w:r>
-        <w:rPr>
-          <w:i/>
-        </w:rPr>
-        <w:t>physicians</w:t>
-      </w:r>
-      <w:proofErr w:type="spellEnd"/>
-      <w:r>
-        <w:rPr>
-          <w:i/>
-        </w:rPr>
-        <w:t>[</w:t>
-      </w:r>
-      <w:proofErr w:type="gramEnd"/>
-      <w:r>
-        <w:rPr>
-          <w:i/>
-        </w:rPr>
-        <w:t>"Physician Specialty"] = Physician Specialty</w:t>
-      </w:r>
-    </w:p>
-    <w:p>
-      <w:pPr>
-        <w:rPr>
-          <w:i/>
-        </w:rPr>
-      </w:pPr>
-      <w:proofErr w:type="spellStart"/>
-      <w:r>
-        <w:rPr>
-          <w:i/>
-        </w:rPr>
-        <w:t>list_of_physicians</w:t>
-      </w:r>
-      <w:proofErr w:type="spellEnd"/>
-      <w:r>
-        <w:rPr>
-          <w:i/>
-        </w:rPr>
-        <w:t>["</w:t>
-      </w:r>
-      <w:proofErr w:type="spellStart"/>
-      <w:r>
-        <w:rPr>
-          <w:i/>
-        </w:rPr>
-        <w:t>Practicing_Adress</w:t>
-      </w:r>
-      <w:proofErr w:type="spellEnd"/>
-      <w:r>
-        <w:rPr>
-          <w:i/>
-        </w:rPr>
-        <w:t xml:space="preserve">"] = </w:t>
-      </w:r>
-      <w:proofErr w:type="spellStart"/>
-      <w:r>
-        <w:rPr>
-          <w:i/>
-        </w:rPr>
-        <w:t>Practicing_Adress</w:t>
-      </w:r>
-      <w:proofErr w:type="spellEnd"/>
-    </w:p>
-    <w:p>
-      <w:pPr>
-        <w:rPr>
-          <w:i/>
-        </w:rPr>
-      </w:pPr>
-      <w:proofErr w:type="spellStart"/>
-      <w:r>
-        <w:rPr>
-          <w:i/>
-        </w:rPr>
-        <w:t>list_of_physicians</w:t>
-      </w:r>
-      <w:proofErr w:type="spellEnd"/>
-      <w:r>
-        <w:rPr>
-          <w:i/>
-        </w:rPr>
-        <w:t>["Phone"] = Phone</w:t>
+    </w:p>
+    <w:p>
+      <w:pPr>
+        <w:rPr>
+          <w:i/>
+        </w:rPr>
+      </w:pPr>
+    </w:p>
+    <w:p>
+      <w:pPr>
+        <w:rPr>
+          <w:i/>
+        </w:rPr>
+      </w:pPr>
+      <w:r>
+        <w:rPr>
+          <w:i/>
+        </w:rPr>
+        <w:lastRenderedPageBreak/>
+        <w:t># Add  all the data collected to list_of_physicians dictionary</w:t>
+      </w:r>
+    </w:p>
+    <w:p>
+      <w:pPr>
+        <w:rPr>
+          <w:i/>
+        </w:rPr>
+      </w:pPr>
+      <w:r>
+        <w:rPr>
+          <w:i/>
+        </w:rPr>
+        <w:t>list_of_physicians["Physician Name"] = Physician Name</w:t>
+      </w:r>
+    </w:p>
+    <w:p>
+      <w:pPr>
+        <w:rPr>
+          <w:i/>
+        </w:rPr>
+      </w:pPr>
+      <w:r>
+        <w:rPr>
+          <w:i/>
+        </w:rPr>
+        <w:t>list_of_physicians["Physician Specialty"] = Physician Specialty</w:t>
+      </w:r>
+    </w:p>
+    <w:p>
+      <w:pPr>
+        <w:rPr>
+          <w:i/>
+        </w:rPr>
+      </w:pPr>
+      <w:r>
+        <w:rPr>
+          <w:i/>
+        </w:rPr>
+        <w:t>list_of_physicians["Practicing_Adress"] = Practicing_Adress</w:t>
+      </w:r>
+    </w:p>
+    <w:p>
+      <w:pPr>
+        <w:rPr>
+          <w:i/>
+        </w:rPr>
+      </w:pPr>
+      <w:r>
+        <w:rPr>
+          <w:i/>
+        </w:rPr>
+        <w:t>list_of_physicians["Phone"] = Phone</w:t>
       </w:r>
     </w:p>
     <w:p>
@@ -3008,7 +1832,7 @@
                     <pic:cNvPicPr/>
                   </pic:nvPicPr>
                   <pic:blipFill>
-                    <a:blip r:embed="rId14" cstate="print">
+                    <a:blip r:embed="rId15" cstate="print">
                       <a:extLst>
                         <a:ext uri="{28A0092B-C50C-407E-A947-70E740481C1C}">
                           <a14:useLocalDpi xmlns:a14="http://schemas.microsoft.com/office/drawing/2010/main" val="0"/>
@@ -3077,7 +1901,7 @@
                     <pic:cNvPicPr/>
                   </pic:nvPicPr>
                   <pic:blipFill>
-                    <a:blip r:embed="rId15" cstate="print">
+                    <a:blip r:embed="rId16" cstate="print">
                       <a:extLst>
                         <a:ext uri="{28A0092B-C50C-407E-A947-70E740481C1C}">
                           <a14:useLocalDpi xmlns:a14="http://schemas.microsoft.com/office/drawing/2010/main" val="0"/>
@@ -3152,7 +1976,7 @@
                     <pic:cNvPicPr/>
                   </pic:nvPicPr>
                   <pic:blipFill>
-                    <a:blip r:embed="rId16" cstate="print">
+                    <a:blip r:embed="rId17" cstate="print">
                       <a:extLst>
                         <a:ext uri="{28A0092B-C50C-407E-A947-70E740481C1C}">
                           <a14:useLocalDpi xmlns:a14="http://schemas.microsoft.com/office/drawing/2010/main" val="0"/>
@@ -3234,7 +2058,7 @@
                     <pic:cNvPicPr/>
                   </pic:nvPicPr>
                   <pic:blipFill>
-                    <a:blip r:embed="rId17" cstate="print">
+                    <a:blip r:embed="rId18" cstate="print">
                       <a:extLst>
                         <a:ext uri="{28A0092B-C50C-407E-A947-70E740481C1C}">
                           <a14:useLocalDpi xmlns:a14="http://schemas.microsoft.com/office/drawing/2010/main" val="0"/>
@@ -3302,7 +2126,7 @@
                     <pic:cNvPicPr/>
                   </pic:nvPicPr>
                   <pic:blipFill>
-                    <a:blip r:embed="rId18">
+                    <a:blip r:embed="rId19">
                       <a:extLst>
                         <a:ext uri="{28A0092B-C50C-407E-A947-70E740481C1C}">
                           <a14:useLocalDpi xmlns:a14="http://schemas.microsoft.com/office/drawing/2010/main" val="0"/>
@@ -3357,7 +2181,7 @@
                     <pic:cNvPicPr/>
                   </pic:nvPicPr>
                   <pic:blipFill>
-                    <a:blip r:embed="rId19" cstate="print">
+                    <a:blip r:embed="rId20" cstate="print">
                       <a:extLst>
                         <a:ext uri="{28A0092B-C50C-407E-A947-70E740481C1C}">
                           <a14:useLocalDpi xmlns:a14="http://schemas.microsoft.com/office/drawing/2010/main" val="0"/>
@@ -3425,8 +2249,6 @@
           <w:i/>
         </w:rPr>
       </w:pPr>
-      <w:bookmarkStart w:id="0" w:name="_GoBack"/>
-      <w:bookmarkEnd w:id="0"/>
     </w:p>
     <w:p>
       <w:pPr>
@@ -3510,76 +2332,20 @@
         <w:rPr>
           <w:rFonts w:ascii="Courier New" w:eastAsia="Courier New" w:hAnsi="Courier New" w:cs="Courier New"/>
         </w:rPr>
-        <w:t>&lt;a class="reputation-widget" target="_blank" href="https://widgets.reputation.com/widgets/57fe51f5e4b013a2a7880b31/run?tk=be83114f5ec" data-</w:t>
-      </w:r>
-      <w:proofErr w:type="spellStart"/>
-      <w:r>
-        <w:rPr>
-          <w:rFonts w:ascii="Courier New" w:eastAsia="Courier New" w:hAnsi="Courier New" w:cs="Courier New"/>
-        </w:rPr>
-        <w:t>tk</w:t>
-      </w:r>
-      <w:proofErr w:type="spellEnd"/>
-      <w:r>
-        <w:rPr>
-          <w:rFonts w:ascii="Courier New" w:eastAsia="Courier New" w:hAnsi="Courier New" w:cs="Courier New"/>
-        </w:rPr>
-        <w:t xml:space="preserve">="be83114f5ec" data-widget-id="57fe51f5e4b013a2a7880b31" </w:t>
-      </w:r>
-      <w:proofErr w:type="spellStart"/>
-      <w:r>
-        <w:rPr>
-          <w:rFonts w:ascii="Courier New" w:eastAsia="Courier New" w:hAnsi="Courier New" w:cs="Courier New"/>
-        </w:rPr>
-        <w:t>env</w:t>
-      </w:r>
-      <w:proofErr w:type="spellEnd"/>
-      <w:r>
-        <w:rPr>
-          <w:rFonts w:ascii="Courier New" w:eastAsia="Courier New" w:hAnsi="Courier New" w:cs="Courier New"/>
-        </w:rPr>
-        <w:t>=""&gt;Reputation Reviews&lt;/a&gt;</w:t>
-      </w:r>
-    </w:p>
-    <w:p>
-      <w:pPr>
-        <w:rPr>
-          <w:rFonts w:ascii="Courier New" w:eastAsia="Courier New" w:hAnsi="Courier New" w:cs="Courier New"/>
-        </w:rPr>
-      </w:pPr>
-      <w:r>
-        <w:rPr>
-          <w:rFonts w:ascii="Courier New" w:eastAsia="Courier New" w:hAnsi="Courier New" w:cs="Courier New"/>
-        </w:rPr>
-        <w:t>&lt;script&gt;!function(</w:t>
-      </w:r>
-      <w:proofErr w:type="spellStart"/>
-      <w:r>
-        <w:rPr>
-          <w:rFonts w:ascii="Courier New" w:eastAsia="Courier New" w:hAnsi="Courier New" w:cs="Courier New"/>
-        </w:rPr>
-        <w:t>d,s,c</w:t>
-      </w:r>
-      <w:proofErr w:type="spellEnd"/>
-      <w:r>
-        <w:rPr>
-          <w:rFonts w:ascii="Courier New" w:eastAsia="Courier New" w:hAnsi="Courier New" w:cs="Courier New"/>
-        </w:rPr>
-        <w:t>){</w:t>
-      </w:r>
-      <w:proofErr w:type="spellStart"/>
-      <w:r>
-        <w:rPr>
-          <w:rFonts w:ascii="Courier New" w:eastAsia="Courier New" w:hAnsi="Courier New" w:cs="Courier New"/>
-        </w:rPr>
-        <w:t>var</w:t>
-      </w:r>
-      <w:proofErr w:type="spellEnd"/>
-      <w:r>
-        <w:rPr>
-          <w:rFonts w:ascii="Courier New" w:eastAsia="Courier New" w:hAnsi="Courier New" w:cs="Courier New"/>
-        </w:rPr>
-        <w:t xml:space="preserve"> js,fjs=d.getElementsByTagName(s)[0],p=/^http:/.test(d.location)?"http":"https";js=d.createElement(s);js.className=c;js.src=p+"://widgets.reputation.com/src/client/widgets/widgets.js";fjs.parentNode.insertBefore(js,fjs);}(document,"script","reputation-wjs");&lt;/script&gt;</w:t>
+        <w:t>&lt;a class="reputation-widget" target="_blank" href="https://widgets.reputation.com/widgets/57fe51f5e4b013a2a7880b31/run?tk=be83114f5ec" data-tk="be83114f5ec" data-widget-id="57fe51f5e4b013a2a7880b31" env=""&gt;Reputation Reviews&lt;/a&gt;</w:t>
+      </w:r>
+    </w:p>
+    <w:p>
+      <w:pPr>
+        <w:rPr>
+          <w:rFonts w:ascii="Courier New" w:eastAsia="Courier New" w:hAnsi="Courier New" w:cs="Courier New"/>
+        </w:rPr>
+      </w:pPr>
+      <w:r>
+        <w:rPr>
+          <w:rFonts w:ascii="Courier New" w:eastAsia="Courier New" w:hAnsi="Courier New" w:cs="Courier New"/>
+        </w:rPr>
+        <w:t>&lt;script&gt;!function(d,s,c){var js,fjs=d.getElementsByTagName(s)[0],p=/^http:/.test(d.location)?"http":"https";js=d.createElement(s);js.className=c;js.src=p+"://widgets.reputation.com/src/client/widgets/widgets.js";fjs.parentNode.insertBefore(js,fjs);}(document,"script","reputation-wjs");&lt;/script&gt;</w:t>
       </w:r>
     </w:p>
     <w:p>
@@ -3625,13 +2391,8 @@
     <w:p/>
     <w:p>
       <w:r>
-        <w:t xml:space="preserve">I will be attaching my “index.html” code to the </w:t>
-      </w:r>
-      <w:proofErr w:type="gramStart"/>
-      <w:r>
-        <w:t>email .</w:t>
-      </w:r>
-      <w:proofErr w:type="gramEnd"/>
+        <w:t>I will be attaching my “index.html” code to the email .</w:t>
+      </w:r>
     </w:p>
     <w:p>
       <w:r>
@@ -3654,7 +2415,7 @@
                     <pic:cNvPicPr/>
                   </pic:nvPicPr>
                   <pic:blipFill>
-                    <a:blip r:embed="rId20" cstate="print">
+                    <a:blip r:embed="rId21" cstate="print">
                       <a:extLst>
                         <a:ext uri="{28A0092B-C50C-407E-A947-70E740481C1C}">
                           <a14:useLocalDpi xmlns:a14="http://schemas.microsoft.com/office/drawing/2010/main" val="0"/>
@@ -3718,7 +2479,7 @@
                     <pic:cNvPicPr/>
                   </pic:nvPicPr>
                   <pic:blipFill>
-                    <a:blip r:embed="rId21" cstate="print">
+                    <a:blip r:embed="rId22" cstate="print">
                       <a:extLst>
                         <a:ext uri="{28A0092B-C50C-407E-A947-70E740481C1C}">
                           <a14:useLocalDpi xmlns:a14="http://schemas.microsoft.com/office/drawing/2010/main" val="0"/>
@@ -3929,27 +2690,7 @@
           <w:sz w:val="18"/>
           <w:szCs w:val="18"/>
         </w:rPr>
-        <w:t>"</w:t>
-      </w:r>
-      <w:proofErr w:type="spellStart"/>
-      <w:r>
-        <w:rPr>
-          <w:rFonts w:ascii="Menlo" w:hAnsi="Menlo" w:cs="Menlo"/>
-          <w:color w:val="CE9178"/>
-          <w:sz w:val="18"/>
-          <w:szCs w:val="18"/>
-        </w:rPr>
-        <w:t>iframe_a</w:t>
-      </w:r>
-      <w:proofErr w:type="spellEnd"/>
-      <w:r>
-        <w:rPr>
-          <w:rFonts w:ascii="Menlo" w:hAnsi="Menlo" w:cs="Menlo"/>
-          <w:color w:val="CE9178"/>
-          <w:sz w:val="18"/>
-          <w:szCs w:val="18"/>
-        </w:rPr>
-        <w:t>"</w:t>
+        <w:t>"iframe_a"</w:t>
       </w:r>
       <w:r>
         <w:rPr>
@@ -4001,57 +2742,6 @@
                 <pic:pic xmlns:pic="http://schemas.openxmlformats.org/drawingml/2006/picture">
                   <pic:nvPicPr>
                     <pic:cNvPr id="3" name="Screen Shot 2018-03-23 at 3.01.51 PM.png"/>
-                    <pic:cNvPicPr/>
-                  </pic:nvPicPr>
-                  <pic:blipFill>
-                    <a:blip r:embed="rId22" cstate="print">
-                      <a:extLst>
-                        <a:ext uri="{28A0092B-C50C-407E-A947-70E740481C1C}">
-                          <a14:useLocalDpi xmlns:a14="http://schemas.microsoft.com/office/drawing/2010/main" val="0"/>
-                        </a:ext>
-                      </a:extLst>
-                    </a:blip>
-                    <a:stretch>
-                      <a:fillRect/>
-                    </a:stretch>
-                  </pic:blipFill>
-                  <pic:spPr>
-                    <a:xfrm>
-                      <a:off x="0" y="0"/>
-                      <a:ext cx="5943600" cy="3714750"/>
-                    </a:xfrm>
-                    <a:prstGeom prst="rect">
-                      <a:avLst/>
-                    </a:prstGeom>
-                  </pic:spPr>
-                </pic:pic>
-              </a:graphicData>
-            </a:graphic>
-          </wp:inline>
-        </w:drawing>
-      </w:r>
-    </w:p>
-    <w:p/>
-    <w:p/>
-    <w:p/>
-    <w:p>
-      <w:r>
-        <w:rPr>
-          <w:noProof/>
-        </w:rPr>
-        <w:drawing>
-          <wp:inline distT="0" distB="0" distL="0" distR="0" wp14:anchorId="06E2C7A5" wp14:editId="3332F776">
-            <wp:extent cx="5943600" cy="3714750"/>
-            <wp:effectExtent l="0" t="0" r="0" b="6350"/>
-            <wp:docPr id="6" name="Picture 6"/>
-            <wp:cNvGraphicFramePr>
-              <a:graphicFrameLocks xmlns:a="http://schemas.openxmlformats.org/drawingml/2006/main" noChangeAspect="1"/>
-            </wp:cNvGraphicFramePr>
-            <a:graphic xmlns:a="http://schemas.openxmlformats.org/drawingml/2006/main">
-              <a:graphicData uri="http://schemas.openxmlformats.org/drawingml/2006/picture">
-                <pic:pic xmlns:pic="http://schemas.openxmlformats.org/drawingml/2006/picture">
-                  <pic:nvPicPr>
-                    <pic:cNvPr id="6" name="Screen Shot 2018-03-23 at 3.21.18 PM.png"/>
                     <pic:cNvPicPr/>
                   </pic:nvPicPr>
                   <pic:blipFill>
@@ -4085,6 +2775,57 @@
     <w:p/>
     <w:p/>
     <w:p/>
+    <w:p>
+      <w:r>
+        <w:rPr>
+          <w:noProof/>
+        </w:rPr>
+        <w:drawing>
+          <wp:inline distT="0" distB="0" distL="0" distR="0" wp14:anchorId="06E2C7A5" wp14:editId="3332F776">
+            <wp:extent cx="5943600" cy="3714750"/>
+            <wp:effectExtent l="0" t="0" r="0" b="6350"/>
+            <wp:docPr id="6" name="Picture 6"/>
+            <wp:cNvGraphicFramePr>
+              <a:graphicFrameLocks xmlns:a="http://schemas.openxmlformats.org/drawingml/2006/main" noChangeAspect="1"/>
+            </wp:cNvGraphicFramePr>
+            <a:graphic xmlns:a="http://schemas.openxmlformats.org/drawingml/2006/main">
+              <a:graphicData uri="http://schemas.openxmlformats.org/drawingml/2006/picture">
+                <pic:pic xmlns:pic="http://schemas.openxmlformats.org/drawingml/2006/picture">
+                  <pic:nvPicPr>
+                    <pic:cNvPr id="6" name="Screen Shot 2018-03-23 at 3.21.18 PM.png"/>
+                    <pic:cNvPicPr/>
+                  </pic:nvPicPr>
+                  <pic:blipFill>
+                    <a:blip r:embed="rId24" cstate="print">
+                      <a:extLst>
+                        <a:ext uri="{28A0092B-C50C-407E-A947-70E740481C1C}">
+                          <a14:useLocalDpi xmlns:a14="http://schemas.microsoft.com/office/drawing/2010/main" val="0"/>
+                        </a:ext>
+                      </a:extLst>
+                    </a:blip>
+                    <a:stretch>
+                      <a:fillRect/>
+                    </a:stretch>
+                  </pic:blipFill>
+                  <pic:spPr>
+                    <a:xfrm>
+                      <a:off x="0" y="0"/>
+                      <a:ext cx="5943600" cy="3714750"/>
+                    </a:xfrm>
+                    <a:prstGeom prst="rect">
+                      <a:avLst/>
+                    </a:prstGeom>
+                  </pic:spPr>
+                </pic:pic>
+              </a:graphicData>
+            </a:graphic>
+          </wp:inline>
+        </w:drawing>
+      </w:r>
+    </w:p>
+    <w:p/>
+    <w:p/>
+    <w:p/>
     <w:p/>
     <w:p>
       <w:pPr>
@@ -4134,9 +2875,8 @@
           <w:sz w:val="22"/>
           <w:szCs w:val="22"/>
         </w:rPr>
-        <w:t>you need to include the data-</w:t>
-      </w:r>
-      <w:proofErr w:type="spellStart"/>
+        <w:t>you need to include the data-widget_id</w:t>
+      </w:r>
       <w:r>
         <w:rPr>
           <w:rFonts w:ascii="Courier New" w:eastAsia="Arial" w:hAnsi="Courier New" w:cs="Courier New"/>
@@ -4144,9 +2884,8 @@
           <w:sz w:val="22"/>
           <w:szCs w:val="22"/>
         </w:rPr>
-        <w:t>widget_id</w:t>
-      </w:r>
-      <w:proofErr w:type="spellEnd"/>
+        <w:t xml:space="preserve"> parameter to generate</w:t>
+      </w:r>
       <w:r>
         <w:rPr>
           <w:rFonts w:ascii="Courier New" w:eastAsia="Arial" w:hAnsi="Courier New" w:cs="Courier New"/>
@@ -4154,7 +2893,7 @@
           <w:sz w:val="22"/>
           <w:szCs w:val="22"/>
         </w:rPr>
-        <w:t xml:space="preserve"> parameter to generate</w:t>
+        <w:t>/building</w:t>
       </w:r>
       <w:r>
         <w:rPr>
@@ -4163,36 +2902,7 @@
           <w:sz w:val="22"/>
           <w:szCs w:val="22"/>
         </w:rPr>
-        <w:t>/building</w:t>
-      </w:r>
-      <w:r>
-        <w:rPr>
-          <w:rFonts w:ascii="Courier New" w:eastAsia="Arial" w:hAnsi="Courier New" w:cs="Courier New"/>
-          <w:color w:val="000000"/>
-          <w:sz w:val="22"/>
-          <w:szCs w:val="22"/>
-        </w:rPr>
-        <w:t xml:space="preserve"> the http or https </w:t>
-      </w:r>
-      <w:proofErr w:type="spellStart"/>
-      <w:r>
-        <w:rPr>
-          <w:rFonts w:ascii="Courier New" w:eastAsia="Arial" w:hAnsi="Courier New" w:cs="Courier New"/>
-          <w:color w:val="000000"/>
-          <w:sz w:val="22"/>
-          <w:szCs w:val="22"/>
-        </w:rPr>
-        <w:t>url</w:t>
-      </w:r>
-      <w:proofErr w:type="spellEnd"/>
-      <w:r>
-        <w:rPr>
-          <w:rFonts w:ascii="Courier New" w:eastAsia="Arial" w:hAnsi="Courier New" w:cs="Courier New"/>
-          <w:color w:val="000000"/>
-          <w:sz w:val="22"/>
-          <w:szCs w:val="22"/>
-        </w:rPr>
-        <w:t xml:space="preserve"> to go </w:t>
+        <w:t xml:space="preserve"> the http or https url to go </w:t>
       </w:r>
       <w:r>
         <w:rPr>
@@ -4247,21 +2957,51 @@
           <w:b/>
         </w:rPr>
       </w:pPr>
-      <w:proofErr w:type="spellStart"/>
       <w:r>
         <w:rPr>
           <w:rFonts w:ascii="Courier New" w:eastAsia="Courier New" w:hAnsi="Courier New" w:cs="Courier New"/>
           <w:b/>
         </w:rPr>
-        <w:t>getElementsByTagName</w:t>
-      </w:r>
-      <w:proofErr w:type="spellEnd"/>
+        <w:t>getElementsByTagName(s)[0]</w:t>
+      </w:r>
+    </w:p>
+    <w:p>
+      <w:pPr>
+        <w:pStyle w:val="ListParagraph"/>
+        <w:rPr>
+          <w:rFonts w:ascii="Courier New" w:eastAsia="Courier New" w:hAnsi="Courier New" w:cs="Courier New"/>
+        </w:rPr>
+      </w:pPr>
       <w:r>
         <w:rPr>
           <w:rFonts w:ascii="Courier New" w:eastAsia="Courier New" w:hAnsi="Courier New" w:cs="Courier New"/>
           <w:b/>
         </w:rPr>
-        <w:t>(s)[0]</w:t>
+        <w:t xml:space="preserve">  </w:t>
+      </w:r>
+      <w:r>
+        <w:rPr>
+          <w:rFonts w:ascii="Courier New" w:eastAsia="Courier New" w:hAnsi="Courier New" w:cs="Courier New"/>
+        </w:rPr>
+        <w:t>get</w:t>
+      </w:r>
+      <w:r>
+        <w:rPr>
+          <w:rFonts w:ascii="Courier New" w:eastAsia="Courier New" w:hAnsi="Courier New" w:cs="Courier New"/>
+        </w:rPr>
+        <w:t xml:space="preserve"> </w:t>
+      </w:r>
+      <w:r>
+        <w:rPr>
+          <w:rFonts w:ascii="Courier New" w:eastAsia="Courier New" w:hAnsi="Courier New" w:cs="Courier New"/>
+        </w:rPr>
+        <w:t xml:space="preserve">elements </w:t>
+      </w:r>
+      <w:r>
+        <w:rPr>
+          <w:rFonts w:ascii="Courier New" w:eastAsia="Courier New" w:hAnsi="Courier New" w:cs="Courier New"/>
+        </w:rPr>
+        <w:t>of DOM *Document Object Model with getElementsByTagName method(s)</w:t>
       </w:r>
     </w:p>
     <w:p>
@@ -4271,51 +3011,6 @@
           <w:rFonts w:ascii="Courier New" w:eastAsia="Courier New" w:hAnsi="Courier New" w:cs="Courier New"/>
         </w:rPr>
       </w:pPr>
-      <w:r>
-        <w:rPr>
-          <w:rFonts w:ascii="Courier New" w:eastAsia="Courier New" w:hAnsi="Courier New" w:cs="Courier New"/>
-          <w:b/>
-        </w:rPr>
-        <w:t xml:space="preserve">  </w:t>
-      </w:r>
-      <w:r>
-        <w:rPr>
-          <w:rFonts w:ascii="Courier New" w:eastAsia="Courier New" w:hAnsi="Courier New" w:cs="Courier New"/>
-        </w:rPr>
-        <w:t>get</w:t>
-      </w:r>
-      <w:r>
-        <w:rPr>
-          <w:rFonts w:ascii="Courier New" w:eastAsia="Courier New" w:hAnsi="Courier New" w:cs="Courier New"/>
-        </w:rPr>
-        <w:t xml:space="preserve"> </w:t>
-      </w:r>
-      <w:r>
-        <w:rPr>
-          <w:rFonts w:ascii="Courier New" w:eastAsia="Courier New" w:hAnsi="Courier New" w:cs="Courier New"/>
-        </w:rPr>
-        <w:t xml:space="preserve">elements </w:t>
-      </w:r>
-      <w:r>
-        <w:rPr>
-          <w:rFonts w:ascii="Courier New" w:eastAsia="Courier New" w:hAnsi="Courier New" w:cs="Courier New"/>
-        </w:rPr>
-        <w:t xml:space="preserve">of DOM *Document Object Model with </w:t>
-      </w:r>
-      <w:proofErr w:type="spellStart"/>
-      <w:r>
-        <w:rPr>
-          <w:rFonts w:ascii="Courier New" w:eastAsia="Courier New" w:hAnsi="Courier New" w:cs="Courier New"/>
-        </w:rPr>
-        <w:t>getElementsByTagName</w:t>
-      </w:r>
-      <w:proofErr w:type="spellEnd"/>
-      <w:r>
-        <w:rPr>
-          <w:rFonts w:ascii="Courier New" w:eastAsia="Courier New" w:hAnsi="Courier New" w:cs="Courier New"/>
-        </w:rPr>
-        <w:t xml:space="preserve"> method(s)</w:t>
-      </w:r>
     </w:p>
     <w:p>
       <w:pPr>
@@ -4324,33 +3019,11 @@
           <w:rFonts w:ascii="Courier New" w:eastAsia="Courier New" w:hAnsi="Courier New" w:cs="Courier New"/>
         </w:rPr>
       </w:pPr>
-    </w:p>
-    <w:p>
-      <w:pPr>
-        <w:pStyle w:val="ListParagraph"/>
-        <w:rPr>
-          <w:rFonts w:ascii="Courier New" w:eastAsia="Courier New" w:hAnsi="Courier New" w:cs="Courier New"/>
-        </w:rPr>
-      </w:pPr>
-      <w:r>
-        <w:rPr>
-          <w:rFonts w:ascii="Courier New" w:eastAsia="Courier New" w:hAnsi="Courier New" w:cs="Courier New"/>
-        </w:rPr>
-        <w:t xml:space="preserve">  </w:t>
-      </w:r>
-      <w:proofErr w:type="gramStart"/>
-      <w:r>
-        <w:rPr>
-          <w:rFonts w:ascii="Courier New" w:eastAsia="Courier New" w:hAnsi="Courier New" w:cs="Courier New"/>
-        </w:rPr>
-        <w:t>(s) :</w:t>
-      </w:r>
-      <w:proofErr w:type="gramEnd"/>
-      <w:r>
-        <w:rPr>
-          <w:rFonts w:ascii="Courier New" w:eastAsia="Courier New" w:hAnsi="Courier New" w:cs="Courier New"/>
-        </w:rPr>
-        <w:t xml:space="preserve"> is a string and can be any class</w:t>
+      <w:r>
+        <w:rPr>
+          <w:rFonts w:ascii="Courier New" w:eastAsia="Courier New" w:hAnsi="Courier New" w:cs="Courier New"/>
+        </w:rPr>
+        <w:t xml:space="preserve">  (s) : is a string and can be any class</w:t>
       </w:r>
     </w:p>
     <w:p>
@@ -4421,26 +3094,8 @@
           <w:rFonts w:ascii="Courier New" w:eastAsia="Courier New" w:hAnsi="Courier New" w:cs="Courier New"/>
           <w:b/>
         </w:rPr>
-        <w:t xml:space="preserve">&lt;a </w:t>
-      </w:r>
-      <w:proofErr w:type="spellStart"/>
-      <w:proofErr w:type="gramStart"/>
-      <w:r>
-        <w:rPr>
-          <w:rFonts w:ascii="Courier New" w:eastAsia="Courier New" w:hAnsi="Courier New" w:cs="Courier New"/>
-          <w:b/>
-        </w:rPr>
-        <w:t>href</w:t>
-      </w:r>
-      <w:proofErr w:type="spellEnd"/>
-      <w:r>
-        <w:rPr>
-          <w:rFonts w:ascii="Courier New" w:eastAsia="Courier New" w:hAnsi="Courier New" w:cs="Courier New"/>
-          <w:b/>
-        </w:rPr>
-        <w:t xml:space="preserve"> :</w:t>
-      </w:r>
-      <w:proofErr w:type="gramEnd"/>
+        <w:t>&lt;a href :</w:t>
+      </w:r>
     </w:p>
     <w:p>
       <w:pPr>
@@ -4454,44 +3109,8 @@
         <w:rPr>
           <w:rFonts w:ascii="Courier New" w:eastAsia="Courier New" w:hAnsi="Courier New" w:cs="Courier New"/>
         </w:rPr>
-        <w:t xml:space="preserve">   Is </w:t>
-      </w:r>
-      <w:proofErr w:type="spellStart"/>
-      <w:r>
-        <w:rPr>
-          <w:rFonts w:ascii="Courier New" w:eastAsia="Courier New" w:hAnsi="Courier New" w:cs="Courier New"/>
-        </w:rPr>
-        <w:t>a</w:t>
-      </w:r>
-      <w:proofErr w:type="spellEnd"/>
-      <w:r>
-        <w:rPr>
-          <w:rFonts w:ascii="Courier New" w:eastAsia="Courier New" w:hAnsi="Courier New" w:cs="Courier New"/>
-        </w:rPr>
-        <w:t xml:space="preserve"> anchor tag with reference to the </w:t>
-      </w:r>
-      <w:proofErr w:type="spellStart"/>
-      <w:r>
-        <w:rPr>
-          <w:rFonts w:ascii="Courier New" w:eastAsia="Courier New" w:hAnsi="Courier New" w:cs="Courier New"/>
-        </w:rPr>
-        <w:t>url</w:t>
-      </w:r>
-      <w:proofErr w:type="spellEnd"/>
-      <w:r>
-        <w:rPr>
-          <w:rFonts w:ascii="Courier New" w:eastAsia="Courier New" w:hAnsi="Courier New" w:cs="Courier New"/>
-        </w:rPr>
-        <w:t xml:space="preserve"> </w:t>
-      </w:r>
-      <w:proofErr w:type="gramStart"/>
-      <w:r>
-        <w:rPr>
-          <w:rFonts w:ascii="Courier New" w:eastAsia="Courier New" w:hAnsi="Courier New" w:cs="Courier New"/>
-        </w:rPr>
-        <w:t>link</w:t>
-      </w:r>
-      <w:proofErr w:type="gramEnd"/>
+        <w:t xml:space="preserve">   Is a anchor tag with reference to the url link</w:t>
+      </w:r>
     </w:p>
     <w:p>
       <w:pPr>
@@ -4538,37 +3157,7 @@
         <w:rPr>
           <w:rFonts w:ascii="Courier New" w:eastAsia="Courier New" w:hAnsi="Courier New" w:cs="Courier New"/>
         </w:rPr>
-        <w:t xml:space="preserve">class is </w:t>
-      </w:r>
-      <w:proofErr w:type="spellStart"/>
-      <w:proofErr w:type="gramStart"/>
-      <w:r>
-        <w:rPr>
-          <w:rFonts w:ascii="Courier New" w:eastAsia="Courier New" w:hAnsi="Courier New" w:cs="Courier New"/>
-        </w:rPr>
-        <w:t>a</w:t>
-      </w:r>
-      <w:proofErr w:type="spellEnd"/>
-      <w:proofErr w:type="gramEnd"/>
-      <w:r>
-        <w:rPr>
-          <w:rFonts w:ascii="Courier New" w:eastAsia="Courier New" w:hAnsi="Courier New" w:cs="Courier New"/>
-        </w:rPr>
-        <w:t xml:space="preserve"> attribute specifies one or more class names for html element. The class names can be used by CSS and </w:t>
-      </w:r>
-      <w:proofErr w:type="spellStart"/>
-      <w:r>
-        <w:rPr>
-          <w:rFonts w:ascii="Courier New" w:eastAsia="Courier New" w:hAnsi="Courier New" w:cs="Courier New"/>
-        </w:rPr>
-        <w:t>javascript</w:t>
-      </w:r>
-      <w:proofErr w:type="spellEnd"/>
-      <w:r>
-        <w:rPr>
-          <w:rFonts w:ascii="Courier New" w:eastAsia="Courier New" w:hAnsi="Courier New" w:cs="Courier New"/>
-        </w:rPr>
-        <w:t xml:space="preserve"> to perform certain tasks.</w:t>
+        <w:t>class is a attribute specifies one or more class names for html element. The class names can be used by CSS and javascript to perform certain tasks.</w:t>
       </w:r>
     </w:p>
     <w:p>
@@ -4647,37 +3236,12 @@
           <w:b/>
         </w:rPr>
       </w:pPr>
-      <w:proofErr w:type="spellStart"/>
       <w:r>
         <w:rPr>
           <w:rFonts w:ascii="Courier New" w:eastAsia="Courier New" w:hAnsi="Courier New" w:cs="Courier New"/>
           <w:b/>
         </w:rPr>
-        <w:t>env</w:t>
-      </w:r>
-      <w:proofErr w:type="spellEnd"/>
-      <w:r>
-        <w:rPr>
-          <w:rFonts w:ascii="Courier New" w:eastAsia="Courier New" w:hAnsi="Courier New" w:cs="Courier New"/>
-          <w:b/>
-        </w:rPr>
-        <w:t>=""&gt;Reputation Reviews” and data-</w:t>
-      </w:r>
-      <w:proofErr w:type="spellStart"/>
-      <w:r>
-        <w:rPr>
-          <w:rFonts w:ascii="Courier New" w:eastAsia="Courier New" w:hAnsi="Courier New" w:cs="Courier New"/>
-          <w:b/>
-        </w:rPr>
-        <w:t>tk</w:t>
-      </w:r>
-      <w:proofErr w:type="spellEnd"/>
-      <w:r>
-        <w:rPr>
-          <w:rFonts w:ascii="Courier New" w:eastAsia="Courier New" w:hAnsi="Courier New" w:cs="Courier New"/>
-          <w:b/>
-        </w:rPr>
-        <w:t>="be83114f5ec"</w:t>
+        <w:t>env=""&gt;Reputation Reviews” and data-tk="be83114f5ec"</w:t>
       </w:r>
     </w:p>
     <w:p>
@@ -4692,21 +3256,7 @@
         <w:rPr>
           <w:rFonts w:ascii="Courier New" w:eastAsia="Courier New" w:hAnsi="Courier New" w:cs="Courier New"/>
         </w:rPr>
-        <w:t xml:space="preserve">  specific to the third party </w:t>
-      </w:r>
-      <w:proofErr w:type="spellStart"/>
-      <w:r>
-        <w:rPr>
-          <w:rFonts w:ascii="Courier New" w:eastAsia="Courier New" w:hAnsi="Courier New" w:cs="Courier New"/>
-        </w:rPr>
-        <w:t>api’s</w:t>
-      </w:r>
-      <w:proofErr w:type="spellEnd"/>
-      <w:r>
-        <w:rPr>
-          <w:rFonts w:ascii="Courier New" w:eastAsia="Courier New" w:hAnsi="Courier New" w:cs="Courier New"/>
-        </w:rPr>
-        <w:t xml:space="preserve"> identifiers/to fetch the data.</w:t>
+        <w:t xml:space="preserve">  specific to the third party api’s identifiers/to fetch the data.</w:t>
       </w:r>
     </w:p>
     <w:p>
@@ -4733,25 +3283,7 @@
           <w:rFonts w:ascii="Courier New" w:eastAsia="Courier New" w:hAnsi="Courier New" w:cs="Courier New"/>
           <w:b/>
         </w:rPr>
-        <w:t>p=/^http:/.test(</w:t>
-      </w:r>
-      <w:proofErr w:type="spellStart"/>
-      <w:proofErr w:type="gramStart"/>
-      <w:r>
-        <w:rPr>
-          <w:rFonts w:ascii="Courier New" w:eastAsia="Courier New" w:hAnsi="Courier New" w:cs="Courier New"/>
-          <w:b/>
-        </w:rPr>
-        <w:t>d.location</w:t>
-      </w:r>
-      <w:proofErr w:type="spellEnd"/>
-      <w:proofErr w:type="gramEnd"/>
-      <w:r>
-        <w:rPr>
-          <w:rFonts w:ascii="Courier New" w:eastAsia="Courier New" w:hAnsi="Courier New" w:cs="Courier New"/>
-          <w:b/>
-        </w:rPr>
-        <w:t>)?"</w:t>
+        <w:t>p=/^http:/.test(d.location)?"</w:t>
       </w:r>
     </w:p>
     <w:p>
@@ -4766,21 +3298,7 @@
         <w:rPr>
           <w:rFonts w:ascii="Courier New" w:eastAsia="Courier New" w:hAnsi="Courier New" w:cs="Courier New"/>
         </w:rPr>
-        <w:t xml:space="preserve">   Building up the </w:t>
-      </w:r>
-      <w:proofErr w:type="spellStart"/>
-      <w:r>
-        <w:rPr>
-          <w:rFonts w:ascii="Courier New" w:eastAsia="Courier New" w:hAnsi="Courier New" w:cs="Courier New"/>
-        </w:rPr>
-        <w:t>url</w:t>
-      </w:r>
-      <w:proofErr w:type="spellEnd"/>
-      <w:r>
-        <w:rPr>
-          <w:rFonts w:ascii="Courier New" w:eastAsia="Courier New" w:hAnsi="Courier New" w:cs="Courier New"/>
-        </w:rPr>
-        <w:t xml:space="preserve"> location to visit the 3</w:t>
+        <w:t xml:space="preserve">   Building up the url location to visit the 3</w:t>
       </w:r>
       <w:r>
         <w:rPr>
@@ -4827,7 +3345,6 @@
           <w:b/>
         </w:rPr>
       </w:pPr>
-      <w:proofErr w:type="spellStart"/>
       <w:r>
         <w:rPr>
           <w:rFonts w:ascii="Courier New" w:eastAsia="Courier New" w:hAnsi="Courier New" w:cs="Courier New"/>
@@ -4835,7 +3352,6 @@
         </w:rPr>
         <w:t>d.createElement</w:t>
       </w:r>
-      <w:proofErr w:type="spellEnd"/>
     </w:p>
     <w:p>
       <w:pPr>
@@ -4849,35 +3365,7 @@
         <w:rPr>
           <w:rFonts w:ascii="Courier New" w:eastAsia="Courier New" w:hAnsi="Courier New" w:cs="Courier New"/>
         </w:rPr>
-        <w:t xml:space="preserve">   It is </w:t>
-      </w:r>
-      <w:proofErr w:type="gramStart"/>
-      <w:r>
-        <w:rPr>
-          <w:rFonts w:ascii="Courier New" w:eastAsia="Courier New" w:hAnsi="Courier New" w:cs="Courier New"/>
-        </w:rPr>
-        <w:t>an</w:t>
-      </w:r>
-      <w:proofErr w:type="gramEnd"/>
-      <w:r>
-        <w:rPr>
-          <w:rFonts w:ascii="Courier New" w:eastAsia="Courier New" w:hAnsi="Courier New" w:cs="Courier New"/>
-        </w:rPr>
-        <w:t xml:space="preserve"> web </w:t>
-      </w:r>
-      <w:proofErr w:type="spellStart"/>
-      <w:r>
-        <w:rPr>
-          <w:rFonts w:ascii="Courier New" w:eastAsia="Courier New" w:hAnsi="Courier New" w:cs="Courier New"/>
-        </w:rPr>
-        <w:t>api</w:t>
-      </w:r>
-      <w:proofErr w:type="spellEnd"/>
-      <w:r>
-        <w:rPr>
-          <w:rFonts w:ascii="Courier New" w:eastAsia="Courier New" w:hAnsi="Courier New" w:cs="Courier New"/>
-        </w:rPr>
-        <w:t xml:space="preserve"> to </w:t>
+        <w:t xml:space="preserve">   It is an web api to </w:t>
       </w:r>
       <w:r>
         <w:rPr>
@@ -4897,76 +3385,9 @@
         </w:rPr>
         <w:t>element.</w:t>
       </w:r>
-    </w:p>
-    <w:p>
-      <w:pPr>
-        <w:pStyle w:val="ListParagraph"/>
-        <w:ind w:left="630"/>
-        <w:rPr>
-          <w:rFonts w:ascii="Courier New" w:eastAsia="Courier New" w:hAnsi="Courier New" w:cs="Courier New"/>
-        </w:rPr>
-      </w:pPr>
-      <w:r>
-        <w:rPr>
-          <w:rFonts w:ascii="Courier New" w:eastAsia="Courier New" w:hAnsi="Courier New" w:cs="Courier New"/>
-        </w:rPr>
-        <w:t xml:space="preserve">  </w:t>
-      </w:r>
-    </w:p>
-    <w:p>
-      <w:r>
-        <w:rPr>
-          <w:rFonts w:ascii="Verdana" w:hAnsi="Verdana"/>
-          <w:color w:val="000000"/>
-          <w:sz w:val="23"/>
-          <w:szCs w:val="23"/>
-          <w:shd w:val="clear" w:color="auto" w:fill="F1F1F1"/>
-        </w:rPr>
-        <w:t xml:space="preserve"> </w:t>
-      </w:r>
-    </w:p>
-    <w:p>
-      <w:pPr>
-        <w:pStyle w:val="ListParagraph"/>
-        <w:rPr>
-          <w:rFonts w:ascii="Courier New" w:eastAsia="Courier New" w:hAnsi="Courier New" w:cs="Courier New"/>
-        </w:rPr>
-      </w:pPr>
-    </w:p>
-    <w:p>
-      <w:pPr>
-        <w:pStyle w:val="ListParagraph"/>
-        <w:rPr>
-          <w:rFonts w:ascii="Courier New" w:eastAsia="Courier New" w:hAnsi="Courier New" w:cs="Courier New"/>
-        </w:rPr>
-      </w:pPr>
-    </w:p>
-    <w:p>
-      <w:pPr>
-        <w:pStyle w:val="ListParagraph"/>
-      </w:pPr>
-      <w:r>
-        <w:rPr>
-          <w:rFonts w:ascii="Courier New" w:eastAsia="Courier New" w:hAnsi="Courier New" w:cs="Courier New"/>
-        </w:rPr>
-        <w:lastRenderedPageBreak/>
-        <w:t xml:space="preserve">  </w:t>
-      </w:r>
-    </w:p>
-    <w:p/>
-    <w:p/>
-    <w:p/>
-    <w:p>
-      <w:pPr>
-        <w:rPr>
-          <w:rFonts w:ascii="Courier New" w:eastAsia="Courier New" w:hAnsi="Courier New" w:cs="Courier New"/>
-        </w:rPr>
-      </w:pPr>
-    </w:p>
-    <w:p/>
-    <w:p/>
-    <w:p/>
-    <w:p/>
+      <w:bookmarkStart w:id="0" w:name="_GoBack"/>
+      <w:bookmarkEnd w:id="0"/>
+    </w:p>
     <w:sectPr>
       <w:pgSz w:w="12240" w:h="15840"/>
       <w:pgMar w:top="1440" w:right="1440" w:bottom="1440" w:left="1440" w:header="0" w:footer="720" w:gutter="0"/>

</xml_diff>